<commit_message>
revisi format penulisan sampai batasan masalah
</commit_message>
<xml_diff>
--- a/28903241781Template_Skripsi_-_Informatika.docx
+++ b/28903241781Template_Skripsi_-_Informatika.docx
@@ -1,9 +1,10 @@
 
 <file path=word/document.xml><?xml version="1.0" encoding="utf-8"?>
-<w:document xmlns:wpc="http://schemas.microsoft.com/office/word/2010/wordprocessingCanvas" xmlns:mc="http://schemas.openxmlformats.org/markup-compatibility/2006" xmlns:o="urn:schemas-microsoft-com:office:office" xmlns:r="http://schemas.openxmlformats.org/officeDocument/2006/relationships" xmlns:m="http://schemas.openxmlformats.org/officeDocument/2006/math" xmlns:v="urn:schemas-microsoft-com:vml" xmlns:wp14="http://schemas.microsoft.com/office/word/2010/wordprocessingDrawing" xmlns:wp="http://schemas.openxmlformats.org/drawingml/2006/wordprocessingDrawing" xmlns:w10="urn:schemas-microsoft-com:office:word" xmlns:w="http://schemas.openxmlformats.org/wordprocessingml/2006/main" xmlns:w14="http://schemas.microsoft.com/office/word/2010/wordml" xmlns:w15="http://schemas.microsoft.com/office/word/2012/wordml" xmlns:wpg="http://schemas.microsoft.com/office/word/2010/wordprocessingGroup" xmlns:wpi="http://schemas.microsoft.com/office/word/2010/wordprocessingInk" xmlns:wne="http://schemas.microsoft.com/office/word/2006/wordml" xmlns:wps="http://schemas.microsoft.com/office/word/2010/wordprocessingShape" mc:Ignorable="w14 w15 wp14">
+<w:document xmlns:wpc="http://schemas.microsoft.com/office/word/2010/wordprocessingCanvas" xmlns:cx="http://schemas.microsoft.com/office/drawing/2014/chartex" xmlns:cx1="http://schemas.microsoft.com/office/drawing/2015/9/8/chartex" xmlns:cx2="http://schemas.microsoft.com/office/drawing/2015/10/21/chartex" xmlns:cx3="http://schemas.microsoft.com/office/drawing/2016/5/9/chartex" xmlns:cx4="http://schemas.microsoft.com/office/drawing/2016/5/10/chartex" xmlns:cx5="http://schemas.microsoft.com/office/drawing/2016/5/11/chartex" xmlns:cx6="http://schemas.microsoft.com/office/drawing/2016/5/12/chartex" xmlns:cx7="http://schemas.microsoft.com/office/drawing/2016/5/13/chartex" xmlns:cx8="http://schemas.microsoft.com/office/drawing/2016/5/14/chartex" xmlns:mc="http://schemas.openxmlformats.org/markup-compatibility/2006" xmlns:aink="http://schemas.microsoft.com/office/drawing/2016/ink" xmlns:am3d="http://schemas.microsoft.com/office/drawing/2017/model3d" xmlns:o="urn:schemas-microsoft-com:office:office" xmlns:r="http://schemas.openxmlformats.org/officeDocument/2006/relationships" xmlns:m="http://schemas.openxmlformats.org/officeDocument/2006/math" xmlns:v="urn:schemas-microsoft-com:vml" xmlns:wp14="http://schemas.microsoft.com/office/word/2010/wordprocessingDrawing" xmlns:wp="http://schemas.openxmlformats.org/drawingml/2006/wordprocessingDrawing" xmlns:w10="urn:schemas-microsoft-com:office:word" xmlns:w="http://schemas.openxmlformats.org/wordprocessingml/2006/main" xmlns:w14="http://schemas.microsoft.com/office/word/2010/wordml" xmlns:w15="http://schemas.microsoft.com/office/word/2012/wordml" xmlns:w16cex="http://schemas.microsoft.com/office/word/2018/wordml/cex" xmlns:w16cid="http://schemas.microsoft.com/office/word/2016/wordml/cid" xmlns:w16="http://schemas.microsoft.com/office/word/2018/wordml" xmlns:w16sdtdh="http://schemas.microsoft.com/office/word/2020/wordml/sdtdatahash" xmlns:w16se="http://schemas.microsoft.com/office/word/2015/wordml/symex" xmlns:wpg="http://schemas.microsoft.com/office/word/2010/wordprocessingGroup" xmlns:wpi="http://schemas.microsoft.com/office/word/2010/wordprocessingInk" xmlns:wne="http://schemas.microsoft.com/office/word/2006/wordml" xmlns:wps="http://schemas.microsoft.com/office/word/2010/wordprocessingShape" mc:Ignorable="w14 w15 w16se w16cid w16 w16cex w16sdtdh wp14">
   <w:body>
     <w:p>
       <w:pPr>
+        <w:spacing w:after="0"/>
         <w:jc w:val="center"/>
         <w:rPr>
           <w:rFonts w:ascii="Times New Roman" w:hAnsi="Times New Roman" w:cs="Times New Roman"/>
@@ -19,22 +20,45 @@
           <w:sz w:val="32"/>
           <w:szCs w:val="32"/>
         </w:rPr>
-        <w:t>SKRIPSI</w:t>
-      </w:r>
-    </w:p>
-    <w:p>
-      <w:pPr>
+        <w:t>PROPOSAL SKRIPSI</w:t>
+      </w:r>
+    </w:p>
+    <w:p>
+      <w:pPr>
+        <w:spacing w:after="0"/>
         <w:jc w:val="center"/>
         <w:rPr>
           <w:rFonts w:ascii="Times New Roman" w:hAnsi="Times New Roman" w:cs="Times New Roman"/>
-          <w:sz w:val="28"/>
-          <w:szCs w:val="24"/>
-        </w:rPr>
-      </w:pPr>
-    </w:p>
-    <w:p>
-      <w:pPr>
-        <w:spacing w:after="0" w:line="240" w:lineRule="auto"/>
+          <w:b/>
+          <w:sz w:val="32"/>
+          <w:szCs w:val="32"/>
+        </w:rPr>
+      </w:pPr>
+    </w:p>
+    <w:p>
+      <w:pPr>
+        <w:spacing w:after="0"/>
+        <w:jc w:val="center"/>
+        <w:rPr>
+          <w:rFonts w:ascii="Times New Roman" w:hAnsi="Times New Roman" w:cs="Times New Roman"/>
+          <w:b/>
+          <w:sz w:val="32"/>
+          <w:szCs w:val="32"/>
+        </w:rPr>
+      </w:pPr>
+      <w:r>
+        <w:rPr>
+          <w:rFonts w:ascii="Times New Roman" w:hAnsi="Times New Roman" w:cs="Times New Roman"/>
+          <w:b/>
+          <w:sz w:val="32"/>
+          <w:szCs w:val="32"/>
+        </w:rPr>
+        <w:t xml:space="preserve">PENERAPAN STATE BASED CODE EDITOR PADA </w:t>
+      </w:r>
+    </w:p>
+    <w:p>
+      <w:pPr>
+        <w:spacing w:after="0"/>
         <w:jc w:val="center"/>
         <w:rPr>
           <w:rFonts w:ascii="Times New Roman" w:hAnsi="Times New Roman" w:cs="Times New Roman"/>
@@ -47,98 +71,29 @@
         <w:rPr>
           <w:rFonts w:ascii="Times New Roman" w:hAnsi="Times New Roman" w:cs="Times New Roman"/>
           <w:b/>
-          <w:sz w:val="28"/>
-          <w:szCs w:val="24"/>
-        </w:rPr>
-        <w:t>CONTOH JUDUL SKRIPSI: PERANCANGAN SISTEM P</w:t>
-      </w:r>
-      <w:r>
+          <w:sz w:val="32"/>
+          <w:szCs w:val="32"/>
+        </w:rPr>
+        <w:t>SISTEM E – LEARNING BERBASIS WEB</w:t>
+      </w:r>
+    </w:p>
+    <w:p>
+      <w:pPr>
+        <w:spacing w:after="0"/>
+        <w:jc w:val="center"/>
         <w:rPr>
           <w:rFonts w:ascii="Times New Roman" w:hAnsi="Times New Roman" w:cs="Times New Roman"/>
           <w:b/>
           <w:sz w:val="28"/>
           <w:szCs w:val="24"/>
         </w:rPr>
-        <w:t>ENCARIAN JALUR TERPENDEK</w:t>
-      </w:r>
-      <w:r>
-        <w:rPr>
-          <w:rFonts w:ascii="Times New Roman" w:hAnsi="Times New Roman" w:cs="Times New Roman"/>
-          <w:b/>
-          <w:sz w:val="28"/>
-          <w:szCs w:val="24"/>
-        </w:rPr>
-        <w:t xml:space="preserve"> </w:t>
-      </w:r>
-      <w:r>
-        <w:rPr>
-          <w:rFonts w:ascii="Times New Roman" w:hAnsi="Times New Roman" w:cs="Times New Roman"/>
-          <w:b/>
-          <w:sz w:val="28"/>
-          <w:szCs w:val="24"/>
-        </w:rPr>
-        <w:t xml:space="preserve">LOKASI </w:t>
-      </w:r>
-      <w:r>
-        <w:rPr>
-          <w:rFonts w:ascii="Times New Roman" w:hAnsi="Times New Roman" w:cs="Times New Roman"/>
-          <w:b/>
-          <w:sz w:val="28"/>
-          <w:szCs w:val="24"/>
-        </w:rPr>
-        <w:t>TEMPAT IBADAH TERDEKATDENGAN METODE DJIKSTRA</w:t>
-      </w:r>
-    </w:p>
-    <w:p>
-      <w:pPr>
-        <w:spacing w:after="0" w:line="240" w:lineRule="auto"/>
+      </w:pPr>
+    </w:p>
+    <w:p>
+      <w:pPr>
         <w:jc w:val="center"/>
         <w:rPr>
           <w:rFonts w:ascii="Times New Roman" w:hAnsi="Times New Roman" w:cs="Times New Roman"/>
-          <w:b/>
-          <w:sz w:val="24"/>
-          <w:szCs w:val="24"/>
-        </w:rPr>
-      </w:pPr>
-      <w:r>
-        <w:rPr>
-          <w:rFonts w:ascii="Times New Roman" w:hAnsi="Times New Roman" w:cs="Times New Roman"/>
-          <w:b/>
-          <w:sz w:val="24"/>
-          <w:szCs w:val="24"/>
-        </w:rPr>
-        <w:t>(STUDI KASUS: KOTA BENGKULU)</w:t>
-      </w:r>
-    </w:p>
-    <w:p>
-      <w:pPr>
-        <w:spacing w:after="0"/>
-        <w:jc w:val="center"/>
-        <w:rPr>
-          <w:rFonts w:ascii="Times New Roman" w:hAnsi="Times New Roman" w:cs="Times New Roman"/>
-          <w:b/>
-          <w:sz w:val="28"/>
-          <w:szCs w:val="24"/>
-        </w:rPr>
-      </w:pPr>
-    </w:p>
-    <w:p>
-      <w:pPr>
-        <w:spacing w:after="0"/>
-        <w:jc w:val="center"/>
-        <w:rPr>
-          <w:rFonts w:ascii="Times New Roman" w:hAnsi="Times New Roman" w:cs="Times New Roman"/>
-          <w:b/>
-          <w:sz w:val="28"/>
-          <w:szCs w:val="24"/>
-        </w:rPr>
-      </w:pPr>
-    </w:p>
-    <w:p>
-      <w:pPr>
-        <w:jc w:val="center"/>
-        <w:rPr>
-          <w:rFonts w:ascii="Times New Roman" w:hAnsi="Times New Roman" w:cs="Times New Roman"/>
           <w:sz w:val="24"/>
           <w:szCs w:val="24"/>
         </w:rPr>
@@ -148,7 +103,7 @@
           <w:noProof/>
         </w:rPr>
         <w:drawing>
-          <wp:inline distT="0" distB="0" distL="0" distR="0" wp14:anchorId="0ACBAE4E" wp14:editId="42EAA427">
+          <wp:inline distT="0" distB="0" distL="0" distR="0" wp14:anchorId="422C6EC7" wp14:editId="3DA2ACD9">
             <wp:extent cx="1838325" cy="1838325"/>
             <wp:effectExtent l="0" t="0" r="9525" b="9525"/>
             <wp:docPr id="3" name="Picture 3" descr="https://www.unib.ac.id/wp-content/uploads/2014/10/Logo.png"/>
@@ -267,7 +222,7 @@
           <w:szCs w:val="24"/>
           <w:u w:val="single"/>
         </w:rPr>
-        <w:t>BAMBANG SUTRISNO</w:t>
+        <w:t>Satria Efriyadi</w:t>
       </w:r>
     </w:p>
     <w:p>
@@ -288,7 +243,34 @@
           <w:sz w:val="28"/>
           <w:szCs w:val="24"/>
         </w:rPr>
-        <w:t>G1A014012</w:t>
+        <w:t>G1A01</w:t>
+      </w:r>
+      <w:r>
+        <w:rPr>
+          <w:rFonts w:ascii="Times New Roman" w:hAnsi="Times New Roman" w:cs="Times New Roman"/>
+          <w:b/>
+          <w:sz w:val="28"/>
+          <w:szCs w:val="24"/>
+        </w:rPr>
+        <w:t>7</w:t>
+      </w:r>
+      <w:r>
+        <w:rPr>
+          <w:rFonts w:ascii="Times New Roman" w:hAnsi="Times New Roman" w:cs="Times New Roman"/>
+          <w:b/>
+          <w:sz w:val="28"/>
+          <w:szCs w:val="24"/>
+        </w:rPr>
+        <w:t>0</w:t>
+      </w:r>
+      <w:r>
+        <w:rPr>
+          <w:rFonts w:ascii="Times New Roman" w:hAnsi="Times New Roman" w:cs="Times New Roman"/>
+          <w:b/>
+          <w:sz w:val="28"/>
+          <w:szCs w:val="24"/>
+        </w:rPr>
+        <w:t>69</w:t>
       </w:r>
     </w:p>
     <w:p>
@@ -703,7 +685,7 @@
           <w:noProof/>
         </w:rPr>
         <w:drawing>
-          <wp:inline distT="0" distB="0" distL="0" distR="0" wp14:anchorId="3EA84063" wp14:editId="57BAF619">
+          <wp:inline distT="0" distB="0" distL="0" distR="0" wp14:anchorId="24CDD188" wp14:editId="06EC19F0">
             <wp:extent cx="1838325" cy="1838325"/>
             <wp:effectExtent l="0" t="0" r="9525" b="9525"/>
             <wp:docPr id="5" name="Picture 5" descr="https://www.unib.ac.id/wp-content/uploads/2014/10/Logo.png"/>
@@ -10402,7 +10384,7 @@
         <mc:AlternateContent>
           <mc:Choice Requires="wpg">
             <w:drawing>
-              <wp:anchor distT="0" distB="0" distL="114300" distR="114300" simplePos="0" relativeHeight="251659264" behindDoc="0" locked="0" layoutInCell="1" allowOverlap="1" wp14:anchorId="380B6371" wp14:editId="27F2A691">
+              <wp:anchor distT="0" distB="0" distL="114300" distR="114300" simplePos="0" relativeHeight="251659264" behindDoc="0" locked="0" layoutInCell="1" allowOverlap="1" wp14:anchorId="2AABC343" wp14:editId="1A6EA83A">
                 <wp:simplePos x="0" y="0"/>
                 <wp:positionH relativeFrom="column">
                   <wp:posOffset>1019175</wp:posOffset>
@@ -19527,8 +19509,6 @@
         </w:rPr>
         <w:t>Informatika</w:t>
       </w:r>
-      <w:bookmarkStart w:id="71" w:name="_GoBack"/>
-      <w:bookmarkEnd w:id="71"/>
       <w:r>
         <w:rPr>
           <w:rFonts w:ascii="Times New Roman" w:hAnsi="Times New Roman" w:cs="Times New Roman"/>
@@ -21168,7 +21148,7 @@
           <w:noProof/>
         </w:rPr>
         <w:drawing>
-          <wp:inline distT="0" distB="0" distL="0" distR="0" wp14:anchorId="72D2F328" wp14:editId="6DF663DC">
+          <wp:inline distT="0" distB="0" distL="0" distR="0" wp14:anchorId="2238661B" wp14:editId="68B1D3A7">
             <wp:extent cx="9711558" cy="5014422"/>
             <wp:effectExtent l="0" t="0" r="4445" b="0"/>
             <wp:docPr id="543" name="Picture 543"/>
@@ -21219,7 +21199,7 @@
         </w:rPr>
         <w:lastRenderedPageBreak/>
         <w:drawing>
-          <wp:inline distT="0" distB="0" distL="0" distR="0" wp14:anchorId="0617B76A" wp14:editId="08BB8811">
+          <wp:inline distT="0" distB="0" distL="0" distR="0" wp14:anchorId="09119034" wp14:editId="01D5C8E7">
             <wp:extent cx="9529010" cy="5221561"/>
             <wp:effectExtent l="0" t="0" r="0" b="0"/>
             <wp:docPr id="544" name="Picture 544"/>
@@ -21277,7 +21257,7 @@
         </w:rPr>
         <w:lastRenderedPageBreak/>
         <w:drawing>
-          <wp:inline distT="0" distB="0" distL="0" distR="0" wp14:anchorId="62D40E15" wp14:editId="2EA4CC83">
+          <wp:inline distT="0" distB="0" distL="0" distR="0" wp14:anchorId="0188E744" wp14:editId="7C1CC8A9">
             <wp:extent cx="9552315" cy="5257800"/>
             <wp:effectExtent l="0" t="0" r="0" b="0"/>
             <wp:docPr id="545" name="Picture 545"/>
@@ -22285,7 +22265,7 @@
 </file>
 
 <file path=word/endnotes.xml><?xml version="1.0" encoding="utf-8"?>
-<w:endnotes xmlns:wpc="http://schemas.microsoft.com/office/word/2010/wordprocessingCanvas" xmlns:mc="http://schemas.openxmlformats.org/markup-compatibility/2006" xmlns:o="urn:schemas-microsoft-com:office:office" xmlns:r="http://schemas.openxmlformats.org/officeDocument/2006/relationships" xmlns:m="http://schemas.openxmlformats.org/officeDocument/2006/math" xmlns:v="urn:schemas-microsoft-com:vml" xmlns:wp14="http://schemas.microsoft.com/office/word/2010/wordprocessingDrawing" xmlns:wp="http://schemas.openxmlformats.org/drawingml/2006/wordprocessingDrawing" xmlns:w10="urn:schemas-microsoft-com:office:word" xmlns:w="http://schemas.openxmlformats.org/wordprocessingml/2006/main" xmlns:w14="http://schemas.microsoft.com/office/word/2010/wordml" xmlns:w15="http://schemas.microsoft.com/office/word/2012/wordml" xmlns:wpg="http://schemas.microsoft.com/office/word/2010/wordprocessingGroup" xmlns:wpi="http://schemas.microsoft.com/office/word/2010/wordprocessingInk" xmlns:wne="http://schemas.microsoft.com/office/word/2006/wordml" xmlns:wps="http://schemas.microsoft.com/office/word/2010/wordprocessingShape" mc:Ignorable="w14 w15 wp14">
+<w:endnotes xmlns:wpc="http://schemas.microsoft.com/office/word/2010/wordprocessingCanvas" xmlns:cx="http://schemas.microsoft.com/office/drawing/2014/chartex" xmlns:cx1="http://schemas.microsoft.com/office/drawing/2015/9/8/chartex" xmlns:cx2="http://schemas.microsoft.com/office/drawing/2015/10/21/chartex" xmlns:cx3="http://schemas.microsoft.com/office/drawing/2016/5/9/chartex" xmlns:cx4="http://schemas.microsoft.com/office/drawing/2016/5/10/chartex" xmlns:cx5="http://schemas.microsoft.com/office/drawing/2016/5/11/chartex" xmlns:cx6="http://schemas.microsoft.com/office/drawing/2016/5/12/chartex" xmlns:cx7="http://schemas.microsoft.com/office/drawing/2016/5/13/chartex" xmlns:cx8="http://schemas.microsoft.com/office/drawing/2016/5/14/chartex" xmlns:mc="http://schemas.openxmlformats.org/markup-compatibility/2006" xmlns:aink="http://schemas.microsoft.com/office/drawing/2016/ink" xmlns:am3d="http://schemas.microsoft.com/office/drawing/2017/model3d" xmlns:o="urn:schemas-microsoft-com:office:office" xmlns:r="http://schemas.openxmlformats.org/officeDocument/2006/relationships" xmlns:m="http://schemas.openxmlformats.org/officeDocument/2006/math" xmlns:v="urn:schemas-microsoft-com:vml" xmlns:wp14="http://schemas.microsoft.com/office/word/2010/wordprocessingDrawing" xmlns:wp="http://schemas.openxmlformats.org/drawingml/2006/wordprocessingDrawing" xmlns:w10="urn:schemas-microsoft-com:office:word" xmlns:w="http://schemas.openxmlformats.org/wordprocessingml/2006/main" xmlns:w14="http://schemas.microsoft.com/office/word/2010/wordml" xmlns:w15="http://schemas.microsoft.com/office/word/2012/wordml" xmlns:w16cex="http://schemas.microsoft.com/office/word/2018/wordml/cex" xmlns:w16cid="http://schemas.microsoft.com/office/word/2016/wordml/cid" xmlns:w16="http://schemas.microsoft.com/office/word/2018/wordml" xmlns:w16sdtdh="http://schemas.microsoft.com/office/word/2020/wordml/sdtdatahash" xmlns:w16se="http://schemas.microsoft.com/office/word/2015/wordml/symex" xmlns:wpg="http://schemas.microsoft.com/office/word/2010/wordprocessingGroup" xmlns:wpi="http://schemas.microsoft.com/office/word/2010/wordprocessingInk" xmlns:wne="http://schemas.microsoft.com/office/word/2006/wordml" xmlns:wps="http://schemas.microsoft.com/office/word/2010/wordprocessingShape" mc:Ignorable="w14 w15 w16se w16cid w16 w16cex w16sdtdh wp14">
   <w:endnote w:type="separator" w:id="-1">
     <w:p>
       <w:pPr>
@@ -22310,7 +22290,7 @@
 </file>
 
 <file path=word/footer1.xml><?xml version="1.0" encoding="utf-8"?>
-<w:ftr xmlns:wpc="http://schemas.microsoft.com/office/word/2010/wordprocessingCanvas" xmlns:mc="http://schemas.openxmlformats.org/markup-compatibility/2006" xmlns:o="urn:schemas-microsoft-com:office:office" xmlns:r="http://schemas.openxmlformats.org/officeDocument/2006/relationships" xmlns:m="http://schemas.openxmlformats.org/officeDocument/2006/math" xmlns:v="urn:schemas-microsoft-com:vml" xmlns:wp14="http://schemas.microsoft.com/office/word/2010/wordprocessingDrawing" xmlns:wp="http://schemas.openxmlformats.org/drawingml/2006/wordprocessingDrawing" xmlns:w10="urn:schemas-microsoft-com:office:word" xmlns:w="http://schemas.openxmlformats.org/wordprocessingml/2006/main" xmlns:w14="http://schemas.microsoft.com/office/word/2010/wordml" xmlns:w15="http://schemas.microsoft.com/office/word/2012/wordml" xmlns:wpg="http://schemas.microsoft.com/office/word/2010/wordprocessingGroup" xmlns:wpi="http://schemas.microsoft.com/office/word/2010/wordprocessingInk" xmlns:wne="http://schemas.microsoft.com/office/word/2006/wordml" xmlns:wps="http://schemas.microsoft.com/office/word/2010/wordprocessingShape" mc:Ignorable="w14 w15 wp14">
+<w:ftr xmlns:wpc="http://schemas.microsoft.com/office/word/2010/wordprocessingCanvas" xmlns:cx="http://schemas.microsoft.com/office/drawing/2014/chartex" xmlns:cx1="http://schemas.microsoft.com/office/drawing/2015/9/8/chartex" xmlns:cx2="http://schemas.microsoft.com/office/drawing/2015/10/21/chartex" xmlns:cx3="http://schemas.microsoft.com/office/drawing/2016/5/9/chartex" xmlns:cx4="http://schemas.microsoft.com/office/drawing/2016/5/10/chartex" xmlns:cx5="http://schemas.microsoft.com/office/drawing/2016/5/11/chartex" xmlns:cx6="http://schemas.microsoft.com/office/drawing/2016/5/12/chartex" xmlns:cx7="http://schemas.microsoft.com/office/drawing/2016/5/13/chartex" xmlns:cx8="http://schemas.microsoft.com/office/drawing/2016/5/14/chartex" xmlns:mc="http://schemas.openxmlformats.org/markup-compatibility/2006" xmlns:aink="http://schemas.microsoft.com/office/drawing/2016/ink" xmlns:am3d="http://schemas.microsoft.com/office/drawing/2017/model3d" xmlns:o="urn:schemas-microsoft-com:office:office" xmlns:r="http://schemas.openxmlformats.org/officeDocument/2006/relationships" xmlns:m="http://schemas.openxmlformats.org/officeDocument/2006/math" xmlns:v="urn:schemas-microsoft-com:vml" xmlns:wp14="http://schemas.microsoft.com/office/word/2010/wordprocessingDrawing" xmlns:wp="http://schemas.openxmlformats.org/drawingml/2006/wordprocessingDrawing" xmlns:w10="urn:schemas-microsoft-com:office:word" xmlns:w="http://schemas.openxmlformats.org/wordprocessingml/2006/main" xmlns:w14="http://schemas.microsoft.com/office/word/2010/wordml" xmlns:w15="http://schemas.microsoft.com/office/word/2012/wordml" xmlns:w16cex="http://schemas.microsoft.com/office/word/2018/wordml/cex" xmlns:w16cid="http://schemas.microsoft.com/office/word/2016/wordml/cid" xmlns:w16="http://schemas.microsoft.com/office/word/2018/wordml" xmlns:w16sdtdh="http://schemas.microsoft.com/office/word/2020/wordml/sdtdatahash" xmlns:w16se="http://schemas.microsoft.com/office/word/2015/wordml/symex" xmlns:wpg="http://schemas.microsoft.com/office/word/2010/wordprocessingGroup" xmlns:wpi="http://schemas.microsoft.com/office/word/2010/wordprocessingInk" xmlns:wne="http://schemas.microsoft.com/office/word/2006/wordml" xmlns:wps="http://schemas.microsoft.com/office/word/2010/wordprocessingShape" mc:Ignorable="w14 w15 w16se w16cid w16 w16cex w16sdtdh wp14">
   <w:sdt>
     <w:sdtPr>
       <w:id w:val="692039969"/>
@@ -22392,7 +22372,7 @@
 </file>
 
 <file path=word/footer10.xml><?xml version="1.0" encoding="utf-8"?>
-<w:ftr xmlns:wpc="http://schemas.microsoft.com/office/word/2010/wordprocessingCanvas" xmlns:mc="http://schemas.openxmlformats.org/markup-compatibility/2006" xmlns:o="urn:schemas-microsoft-com:office:office" xmlns:r="http://schemas.openxmlformats.org/officeDocument/2006/relationships" xmlns:m="http://schemas.openxmlformats.org/officeDocument/2006/math" xmlns:v="urn:schemas-microsoft-com:vml" xmlns:wp14="http://schemas.microsoft.com/office/word/2010/wordprocessingDrawing" xmlns:wp="http://schemas.openxmlformats.org/drawingml/2006/wordprocessingDrawing" xmlns:w10="urn:schemas-microsoft-com:office:word" xmlns:w="http://schemas.openxmlformats.org/wordprocessingml/2006/main" xmlns:w14="http://schemas.microsoft.com/office/word/2010/wordml" xmlns:w15="http://schemas.microsoft.com/office/word/2012/wordml" xmlns:wpg="http://schemas.microsoft.com/office/word/2010/wordprocessingGroup" xmlns:wpi="http://schemas.microsoft.com/office/word/2010/wordprocessingInk" xmlns:wne="http://schemas.microsoft.com/office/word/2006/wordml" xmlns:wps="http://schemas.microsoft.com/office/word/2010/wordprocessingShape" mc:Ignorable="w14 w15 wp14">
+<w:ftr xmlns:wpc="http://schemas.microsoft.com/office/word/2010/wordprocessingCanvas" xmlns:cx="http://schemas.microsoft.com/office/drawing/2014/chartex" xmlns:cx1="http://schemas.microsoft.com/office/drawing/2015/9/8/chartex" xmlns:cx2="http://schemas.microsoft.com/office/drawing/2015/10/21/chartex" xmlns:cx3="http://schemas.microsoft.com/office/drawing/2016/5/9/chartex" xmlns:cx4="http://schemas.microsoft.com/office/drawing/2016/5/10/chartex" xmlns:cx5="http://schemas.microsoft.com/office/drawing/2016/5/11/chartex" xmlns:cx6="http://schemas.microsoft.com/office/drawing/2016/5/12/chartex" xmlns:cx7="http://schemas.microsoft.com/office/drawing/2016/5/13/chartex" xmlns:cx8="http://schemas.microsoft.com/office/drawing/2016/5/14/chartex" xmlns:mc="http://schemas.openxmlformats.org/markup-compatibility/2006" xmlns:aink="http://schemas.microsoft.com/office/drawing/2016/ink" xmlns:am3d="http://schemas.microsoft.com/office/drawing/2017/model3d" xmlns:o="urn:schemas-microsoft-com:office:office" xmlns:r="http://schemas.openxmlformats.org/officeDocument/2006/relationships" xmlns:m="http://schemas.openxmlformats.org/officeDocument/2006/math" xmlns:v="urn:schemas-microsoft-com:vml" xmlns:wp14="http://schemas.microsoft.com/office/word/2010/wordprocessingDrawing" xmlns:wp="http://schemas.openxmlformats.org/drawingml/2006/wordprocessingDrawing" xmlns:w10="urn:schemas-microsoft-com:office:word" xmlns:w="http://schemas.openxmlformats.org/wordprocessingml/2006/main" xmlns:w14="http://schemas.microsoft.com/office/word/2010/wordml" xmlns:w15="http://schemas.microsoft.com/office/word/2012/wordml" xmlns:w16cex="http://schemas.microsoft.com/office/word/2018/wordml/cex" xmlns:w16cid="http://schemas.microsoft.com/office/word/2016/wordml/cid" xmlns:w16="http://schemas.microsoft.com/office/word/2018/wordml" xmlns:w16sdtdh="http://schemas.microsoft.com/office/word/2020/wordml/sdtdatahash" xmlns:w16se="http://schemas.microsoft.com/office/word/2015/wordml/symex" xmlns:wpg="http://schemas.microsoft.com/office/word/2010/wordprocessingGroup" xmlns:wpi="http://schemas.microsoft.com/office/word/2010/wordprocessingInk" xmlns:wne="http://schemas.microsoft.com/office/word/2006/wordml" xmlns:wps="http://schemas.microsoft.com/office/word/2010/wordprocessingShape" mc:Ignorable="w14 w15 w16se w16cid w16 w16cex w16sdtdh wp14">
   <w:p>
     <w:pPr>
       <w:pStyle w:val="Footer"/>
@@ -22485,7 +22465,7 @@
 </file>
 
 <file path=word/footer2.xml><?xml version="1.0" encoding="utf-8"?>
-<w:ftr xmlns:wpc="http://schemas.microsoft.com/office/word/2010/wordprocessingCanvas" xmlns:mc="http://schemas.openxmlformats.org/markup-compatibility/2006" xmlns:o="urn:schemas-microsoft-com:office:office" xmlns:r="http://schemas.openxmlformats.org/officeDocument/2006/relationships" xmlns:m="http://schemas.openxmlformats.org/officeDocument/2006/math" xmlns:v="urn:schemas-microsoft-com:vml" xmlns:wp14="http://schemas.microsoft.com/office/word/2010/wordprocessingDrawing" xmlns:wp="http://schemas.openxmlformats.org/drawingml/2006/wordprocessingDrawing" xmlns:w10="urn:schemas-microsoft-com:office:word" xmlns:w="http://schemas.openxmlformats.org/wordprocessingml/2006/main" xmlns:w14="http://schemas.microsoft.com/office/word/2010/wordml" xmlns:w15="http://schemas.microsoft.com/office/word/2012/wordml" xmlns:wpg="http://schemas.microsoft.com/office/word/2010/wordprocessingGroup" xmlns:wpi="http://schemas.microsoft.com/office/word/2010/wordprocessingInk" xmlns:wne="http://schemas.microsoft.com/office/word/2006/wordml" xmlns:wps="http://schemas.microsoft.com/office/word/2010/wordprocessingShape" mc:Ignorable="w14 w15 wp14">
+<w:ftr xmlns:wpc="http://schemas.microsoft.com/office/word/2010/wordprocessingCanvas" xmlns:cx="http://schemas.microsoft.com/office/drawing/2014/chartex" xmlns:cx1="http://schemas.microsoft.com/office/drawing/2015/9/8/chartex" xmlns:cx2="http://schemas.microsoft.com/office/drawing/2015/10/21/chartex" xmlns:cx3="http://schemas.microsoft.com/office/drawing/2016/5/9/chartex" xmlns:cx4="http://schemas.microsoft.com/office/drawing/2016/5/10/chartex" xmlns:cx5="http://schemas.microsoft.com/office/drawing/2016/5/11/chartex" xmlns:cx6="http://schemas.microsoft.com/office/drawing/2016/5/12/chartex" xmlns:cx7="http://schemas.microsoft.com/office/drawing/2016/5/13/chartex" xmlns:cx8="http://schemas.microsoft.com/office/drawing/2016/5/14/chartex" xmlns:mc="http://schemas.openxmlformats.org/markup-compatibility/2006" xmlns:aink="http://schemas.microsoft.com/office/drawing/2016/ink" xmlns:am3d="http://schemas.microsoft.com/office/drawing/2017/model3d" xmlns:o="urn:schemas-microsoft-com:office:office" xmlns:r="http://schemas.openxmlformats.org/officeDocument/2006/relationships" xmlns:m="http://schemas.openxmlformats.org/officeDocument/2006/math" xmlns:v="urn:schemas-microsoft-com:vml" xmlns:wp14="http://schemas.microsoft.com/office/word/2010/wordprocessingDrawing" xmlns:wp="http://schemas.openxmlformats.org/drawingml/2006/wordprocessingDrawing" xmlns:w10="urn:schemas-microsoft-com:office:word" xmlns:w="http://schemas.openxmlformats.org/wordprocessingml/2006/main" xmlns:w14="http://schemas.microsoft.com/office/word/2010/wordml" xmlns:w15="http://schemas.microsoft.com/office/word/2012/wordml" xmlns:w16cex="http://schemas.microsoft.com/office/word/2018/wordml/cex" xmlns:w16cid="http://schemas.microsoft.com/office/word/2016/wordml/cid" xmlns:w16="http://schemas.microsoft.com/office/word/2018/wordml" xmlns:w16sdtdh="http://schemas.microsoft.com/office/word/2020/wordml/sdtdatahash" xmlns:w16se="http://schemas.microsoft.com/office/word/2015/wordml/symex" xmlns:wpg="http://schemas.microsoft.com/office/word/2010/wordprocessingGroup" xmlns:wpi="http://schemas.microsoft.com/office/word/2010/wordprocessingInk" xmlns:wne="http://schemas.microsoft.com/office/word/2006/wordml" xmlns:wps="http://schemas.microsoft.com/office/word/2010/wordprocessingShape" mc:Ignorable="w14 w15 w16se w16cid w16 w16cex w16sdtdh wp14">
   <w:p>
     <w:pPr>
       <w:pStyle w:val="Footer"/>
@@ -22502,7 +22482,7 @@
 </file>
 
 <file path=word/footer3.xml><?xml version="1.0" encoding="utf-8"?>
-<w:ftr xmlns:wpc="http://schemas.microsoft.com/office/word/2010/wordprocessingCanvas" xmlns:mc="http://schemas.openxmlformats.org/markup-compatibility/2006" xmlns:o="urn:schemas-microsoft-com:office:office" xmlns:r="http://schemas.openxmlformats.org/officeDocument/2006/relationships" xmlns:m="http://schemas.openxmlformats.org/officeDocument/2006/math" xmlns:v="urn:schemas-microsoft-com:vml" xmlns:wp14="http://schemas.microsoft.com/office/word/2010/wordprocessingDrawing" xmlns:wp="http://schemas.openxmlformats.org/drawingml/2006/wordprocessingDrawing" xmlns:w10="urn:schemas-microsoft-com:office:word" xmlns:w="http://schemas.openxmlformats.org/wordprocessingml/2006/main" xmlns:w14="http://schemas.microsoft.com/office/word/2010/wordml" xmlns:w15="http://schemas.microsoft.com/office/word/2012/wordml" xmlns:wpg="http://schemas.microsoft.com/office/word/2010/wordprocessingGroup" xmlns:wpi="http://schemas.microsoft.com/office/word/2010/wordprocessingInk" xmlns:wne="http://schemas.microsoft.com/office/word/2006/wordml" xmlns:wps="http://schemas.microsoft.com/office/word/2010/wordprocessingShape" mc:Ignorable="w14 w15 wp14">
+<w:ftr xmlns:wpc="http://schemas.microsoft.com/office/word/2010/wordprocessingCanvas" xmlns:cx="http://schemas.microsoft.com/office/drawing/2014/chartex" xmlns:cx1="http://schemas.microsoft.com/office/drawing/2015/9/8/chartex" xmlns:cx2="http://schemas.microsoft.com/office/drawing/2015/10/21/chartex" xmlns:cx3="http://schemas.microsoft.com/office/drawing/2016/5/9/chartex" xmlns:cx4="http://schemas.microsoft.com/office/drawing/2016/5/10/chartex" xmlns:cx5="http://schemas.microsoft.com/office/drawing/2016/5/11/chartex" xmlns:cx6="http://schemas.microsoft.com/office/drawing/2016/5/12/chartex" xmlns:cx7="http://schemas.microsoft.com/office/drawing/2016/5/13/chartex" xmlns:cx8="http://schemas.microsoft.com/office/drawing/2016/5/14/chartex" xmlns:mc="http://schemas.openxmlformats.org/markup-compatibility/2006" xmlns:aink="http://schemas.microsoft.com/office/drawing/2016/ink" xmlns:am3d="http://schemas.microsoft.com/office/drawing/2017/model3d" xmlns:o="urn:schemas-microsoft-com:office:office" xmlns:r="http://schemas.openxmlformats.org/officeDocument/2006/relationships" xmlns:m="http://schemas.openxmlformats.org/officeDocument/2006/math" xmlns:v="urn:schemas-microsoft-com:vml" xmlns:wp14="http://schemas.microsoft.com/office/word/2010/wordprocessingDrawing" xmlns:wp="http://schemas.openxmlformats.org/drawingml/2006/wordprocessingDrawing" xmlns:w10="urn:schemas-microsoft-com:office:word" xmlns:w="http://schemas.openxmlformats.org/wordprocessingml/2006/main" xmlns:w14="http://schemas.microsoft.com/office/word/2010/wordml" xmlns:w15="http://schemas.microsoft.com/office/word/2012/wordml" xmlns:w16cex="http://schemas.microsoft.com/office/word/2018/wordml/cex" xmlns:w16cid="http://schemas.microsoft.com/office/word/2016/wordml/cid" xmlns:w16="http://schemas.microsoft.com/office/word/2018/wordml" xmlns:w16sdtdh="http://schemas.microsoft.com/office/word/2020/wordml/sdtdatahash" xmlns:w16se="http://schemas.microsoft.com/office/word/2015/wordml/symex" xmlns:wpg="http://schemas.microsoft.com/office/word/2010/wordprocessingGroup" xmlns:wpi="http://schemas.microsoft.com/office/word/2010/wordprocessingInk" xmlns:wne="http://schemas.microsoft.com/office/word/2006/wordml" xmlns:wps="http://schemas.microsoft.com/office/word/2010/wordprocessingShape" mc:Ignorable="w14 w15 w16se w16cid w16 w16cex w16sdtdh wp14">
   <w:p>
     <w:pPr>
       <w:pStyle w:val="Footer"/>
@@ -22586,7 +22566,7 @@
 </file>
 
 <file path=word/footer4.xml><?xml version="1.0" encoding="utf-8"?>
-<w:ftr xmlns:wpc="http://schemas.microsoft.com/office/word/2010/wordprocessingCanvas" xmlns:mc="http://schemas.openxmlformats.org/markup-compatibility/2006" xmlns:o="urn:schemas-microsoft-com:office:office" xmlns:r="http://schemas.openxmlformats.org/officeDocument/2006/relationships" xmlns:m="http://schemas.openxmlformats.org/officeDocument/2006/math" xmlns:v="urn:schemas-microsoft-com:vml" xmlns:wp14="http://schemas.microsoft.com/office/word/2010/wordprocessingDrawing" xmlns:wp="http://schemas.openxmlformats.org/drawingml/2006/wordprocessingDrawing" xmlns:w10="urn:schemas-microsoft-com:office:word" xmlns:w="http://schemas.openxmlformats.org/wordprocessingml/2006/main" xmlns:w14="http://schemas.microsoft.com/office/word/2010/wordml" xmlns:w15="http://schemas.microsoft.com/office/word/2012/wordml" xmlns:wpg="http://schemas.microsoft.com/office/word/2010/wordprocessingGroup" xmlns:wpi="http://schemas.microsoft.com/office/word/2010/wordprocessingInk" xmlns:wne="http://schemas.microsoft.com/office/word/2006/wordml" xmlns:wps="http://schemas.microsoft.com/office/word/2010/wordprocessingShape" mc:Ignorable="w14 w15 wp14">
+<w:ftr xmlns:wpc="http://schemas.microsoft.com/office/word/2010/wordprocessingCanvas" xmlns:cx="http://schemas.microsoft.com/office/drawing/2014/chartex" xmlns:cx1="http://schemas.microsoft.com/office/drawing/2015/9/8/chartex" xmlns:cx2="http://schemas.microsoft.com/office/drawing/2015/10/21/chartex" xmlns:cx3="http://schemas.microsoft.com/office/drawing/2016/5/9/chartex" xmlns:cx4="http://schemas.microsoft.com/office/drawing/2016/5/10/chartex" xmlns:cx5="http://schemas.microsoft.com/office/drawing/2016/5/11/chartex" xmlns:cx6="http://schemas.microsoft.com/office/drawing/2016/5/12/chartex" xmlns:cx7="http://schemas.microsoft.com/office/drawing/2016/5/13/chartex" xmlns:cx8="http://schemas.microsoft.com/office/drawing/2016/5/14/chartex" xmlns:mc="http://schemas.openxmlformats.org/markup-compatibility/2006" xmlns:aink="http://schemas.microsoft.com/office/drawing/2016/ink" xmlns:am3d="http://schemas.microsoft.com/office/drawing/2017/model3d" xmlns:o="urn:schemas-microsoft-com:office:office" xmlns:r="http://schemas.openxmlformats.org/officeDocument/2006/relationships" xmlns:m="http://schemas.openxmlformats.org/officeDocument/2006/math" xmlns:v="urn:schemas-microsoft-com:vml" xmlns:wp14="http://schemas.microsoft.com/office/word/2010/wordprocessingDrawing" xmlns:wp="http://schemas.openxmlformats.org/drawingml/2006/wordprocessingDrawing" xmlns:w10="urn:schemas-microsoft-com:office:word" xmlns:w="http://schemas.openxmlformats.org/wordprocessingml/2006/main" xmlns:w14="http://schemas.microsoft.com/office/word/2010/wordml" xmlns:w15="http://schemas.microsoft.com/office/word/2012/wordml" xmlns:w16cex="http://schemas.microsoft.com/office/word/2018/wordml/cex" xmlns:w16cid="http://schemas.microsoft.com/office/word/2016/wordml/cid" xmlns:w16="http://schemas.microsoft.com/office/word/2018/wordml" xmlns:w16sdtdh="http://schemas.microsoft.com/office/word/2020/wordml/sdtdatahash" xmlns:w16se="http://schemas.microsoft.com/office/word/2015/wordml/symex" xmlns:wpg="http://schemas.microsoft.com/office/word/2010/wordprocessingGroup" xmlns:wpi="http://schemas.microsoft.com/office/word/2010/wordprocessingInk" xmlns:wne="http://schemas.microsoft.com/office/word/2006/wordml" xmlns:wps="http://schemas.microsoft.com/office/word/2010/wordprocessingShape" mc:Ignorable="w14 w15 w16se w16cid w16 w16cex w16sdtdh wp14">
   <w:p>
     <w:pPr>
       <w:pStyle w:val="Footer"/>
@@ -22670,7 +22650,7 @@
 </file>
 
 <file path=word/footer5.xml><?xml version="1.0" encoding="utf-8"?>
-<w:ftr xmlns:wpc="http://schemas.microsoft.com/office/word/2010/wordprocessingCanvas" xmlns:mc="http://schemas.openxmlformats.org/markup-compatibility/2006" xmlns:o="urn:schemas-microsoft-com:office:office" xmlns:r="http://schemas.openxmlformats.org/officeDocument/2006/relationships" xmlns:m="http://schemas.openxmlformats.org/officeDocument/2006/math" xmlns:v="urn:schemas-microsoft-com:vml" xmlns:wp14="http://schemas.microsoft.com/office/word/2010/wordprocessingDrawing" xmlns:wp="http://schemas.openxmlformats.org/drawingml/2006/wordprocessingDrawing" xmlns:w10="urn:schemas-microsoft-com:office:word" xmlns:w="http://schemas.openxmlformats.org/wordprocessingml/2006/main" xmlns:w14="http://schemas.microsoft.com/office/word/2010/wordml" xmlns:w15="http://schemas.microsoft.com/office/word/2012/wordml" xmlns:wpg="http://schemas.microsoft.com/office/word/2010/wordprocessingGroup" xmlns:wpi="http://schemas.microsoft.com/office/word/2010/wordprocessingInk" xmlns:wne="http://schemas.microsoft.com/office/word/2006/wordml" xmlns:wps="http://schemas.microsoft.com/office/word/2010/wordprocessingShape" mc:Ignorable="w14 w15 wp14">
+<w:ftr xmlns:wpc="http://schemas.microsoft.com/office/word/2010/wordprocessingCanvas" xmlns:cx="http://schemas.microsoft.com/office/drawing/2014/chartex" xmlns:cx1="http://schemas.microsoft.com/office/drawing/2015/9/8/chartex" xmlns:cx2="http://schemas.microsoft.com/office/drawing/2015/10/21/chartex" xmlns:cx3="http://schemas.microsoft.com/office/drawing/2016/5/9/chartex" xmlns:cx4="http://schemas.microsoft.com/office/drawing/2016/5/10/chartex" xmlns:cx5="http://schemas.microsoft.com/office/drawing/2016/5/11/chartex" xmlns:cx6="http://schemas.microsoft.com/office/drawing/2016/5/12/chartex" xmlns:cx7="http://schemas.microsoft.com/office/drawing/2016/5/13/chartex" xmlns:cx8="http://schemas.microsoft.com/office/drawing/2016/5/14/chartex" xmlns:mc="http://schemas.openxmlformats.org/markup-compatibility/2006" xmlns:aink="http://schemas.microsoft.com/office/drawing/2016/ink" xmlns:am3d="http://schemas.microsoft.com/office/drawing/2017/model3d" xmlns:o="urn:schemas-microsoft-com:office:office" xmlns:r="http://schemas.openxmlformats.org/officeDocument/2006/relationships" xmlns:m="http://schemas.openxmlformats.org/officeDocument/2006/math" xmlns:v="urn:schemas-microsoft-com:vml" xmlns:wp14="http://schemas.microsoft.com/office/word/2010/wordprocessingDrawing" xmlns:wp="http://schemas.openxmlformats.org/drawingml/2006/wordprocessingDrawing" xmlns:w10="urn:schemas-microsoft-com:office:word" xmlns:w="http://schemas.openxmlformats.org/wordprocessingml/2006/main" xmlns:w14="http://schemas.microsoft.com/office/word/2010/wordml" xmlns:w15="http://schemas.microsoft.com/office/word/2012/wordml" xmlns:w16cex="http://schemas.microsoft.com/office/word/2018/wordml/cex" xmlns:w16cid="http://schemas.microsoft.com/office/word/2016/wordml/cid" xmlns:w16="http://schemas.microsoft.com/office/word/2018/wordml" xmlns:w16sdtdh="http://schemas.microsoft.com/office/word/2020/wordml/sdtdatahash" xmlns:w16se="http://schemas.microsoft.com/office/word/2015/wordml/symex" xmlns:wpg="http://schemas.microsoft.com/office/word/2010/wordprocessingGroup" xmlns:wpi="http://schemas.microsoft.com/office/word/2010/wordprocessingInk" xmlns:wne="http://schemas.microsoft.com/office/word/2006/wordml" xmlns:wps="http://schemas.microsoft.com/office/word/2010/wordprocessingShape" mc:Ignorable="w14 w15 w16se w16cid w16 w16cex w16sdtdh wp14">
   <w:p>
     <w:pPr>
       <w:pStyle w:val="Footer"/>
@@ -22754,7 +22734,7 @@
 </file>
 
 <file path=word/footer6.xml><?xml version="1.0" encoding="utf-8"?>
-<w:ftr xmlns:wpc="http://schemas.microsoft.com/office/word/2010/wordprocessingCanvas" xmlns:mc="http://schemas.openxmlformats.org/markup-compatibility/2006" xmlns:o="urn:schemas-microsoft-com:office:office" xmlns:r="http://schemas.openxmlformats.org/officeDocument/2006/relationships" xmlns:m="http://schemas.openxmlformats.org/officeDocument/2006/math" xmlns:v="urn:schemas-microsoft-com:vml" xmlns:wp14="http://schemas.microsoft.com/office/word/2010/wordprocessingDrawing" xmlns:wp="http://schemas.openxmlformats.org/drawingml/2006/wordprocessingDrawing" xmlns:w10="urn:schemas-microsoft-com:office:word" xmlns:w="http://schemas.openxmlformats.org/wordprocessingml/2006/main" xmlns:w14="http://schemas.microsoft.com/office/word/2010/wordml" xmlns:w15="http://schemas.microsoft.com/office/word/2012/wordml" xmlns:wpg="http://schemas.microsoft.com/office/word/2010/wordprocessingGroup" xmlns:wpi="http://schemas.microsoft.com/office/word/2010/wordprocessingInk" xmlns:wne="http://schemas.microsoft.com/office/word/2006/wordml" xmlns:wps="http://schemas.microsoft.com/office/word/2010/wordprocessingShape" mc:Ignorable="w14 w15 wp14">
+<w:ftr xmlns:wpc="http://schemas.microsoft.com/office/word/2010/wordprocessingCanvas" xmlns:cx="http://schemas.microsoft.com/office/drawing/2014/chartex" xmlns:cx1="http://schemas.microsoft.com/office/drawing/2015/9/8/chartex" xmlns:cx2="http://schemas.microsoft.com/office/drawing/2015/10/21/chartex" xmlns:cx3="http://schemas.microsoft.com/office/drawing/2016/5/9/chartex" xmlns:cx4="http://schemas.microsoft.com/office/drawing/2016/5/10/chartex" xmlns:cx5="http://schemas.microsoft.com/office/drawing/2016/5/11/chartex" xmlns:cx6="http://schemas.microsoft.com/office/drawing/2016/5/12/chartex" xmlns:cx7="http://schemas.microsoft.com/office/drawing/2016/5/13/chartex" xmlns:cx8="http://schemas.microsoft.com/office/drawing/2016/5/14/chartex" xmlns:mc="http://schemas.openxmlformats.org/markup-compatibility/2006" xmlns:aink="http://schemas.microsoft.com/office/drawing/2016/ink" xmlns:am3d="http://schemas.microsoft.com/office/drawing/2017/model3d" xmlns:o="urn:schemas-microsoft-com:office:office" xmlns:r="http://schemas.openxmlformats.org/officeDocument/2006/relationships" xmlns:m="http://schemas.openxmlformats.org/officeDocument/2006/math" xmlns:v="urn:schemas-microsoft-com:vml" xmlns:wp14="http://schemas.microsoft.com/office/word/2010/wordprocessingDrawing" xmlns:wp="http://schemas.openxmlformats.org/drawingml/2006/wordprocessingDrawing" xmlns:w10="urn:schemas-microsoft-com:office:word" xmlns:w="http://schemas.openxmlformats.org/wordprocessingml/2006/main" xmlns:w14="http://schemas.microsoft.com/office/word/2010/wordml" xmlns:w15="http://schemas.microsoft.com/office/word/2012/wordml" xmlns:w16cex="http://schemas.microsoft.com/office/word/2018/wordml/cex" xmlns:w16cid="http://schemas.microsoft.com/office/word/2016/wordml/cid" xmlns:w16="http://schemas.microsoft.com/office/word/2018/wordml" xmlns:w16sdtdh="http://schemas.microsoft.com/office/word/2020/wordml/sdtdatahash" xmlns:w16se="http://schemas.microsoft.com/office/word/2015/wordml/symex" xmlns:wpg="http://schemas.microsoft.com/office/word/2010/wordprocessingGroup" xmlns:wpi="http://schemas.microsoft.com/office/word/2010/wordprocessingInk" xmlns:wne="http://schemas.microsoft.com/office/word/2006/wordml" xmlns:wps="http://schemas.microsoft.com/office/word/2010/wordprocessingShape" mc:Ignorable="w14 w15 w16se w16cid w16 w16cex w16sdtdh wp14">
   <w:p>
     <w:pPr>
       <w:pStyle w:val="Footer"/>
@@ -22838,7 +22818,7 @@
 </file>
 
 <file path=word/footer7.xml><?xml version="1.0" encoding="utf-8"?>
-<w:ftr xmlns:wpc="http://schemas.microsoft.com/office/word/2010/wordprocessingCanvas" xmlns:mc="http://schemas.openxmlformats.org/markup-compatibility/2006" xmlns:o="urn:schemas-microsoft-com:office:office" xmlns:r="http://schemas.openxmlformats.org/officeDocument/2006/relationships" xmlns:m="http://schemas.openxmlformats.org/officeDocument/2006/math" xmlns:v="urn:schemas-microsoft-com:vml" xmlns:wp14="http://schemas.microsoft.com/office/word/2010/wordprocessingDrawing" xmlns:wp="http://schemas.openxmlformats.org/drawingml/2006/wordprocessingDrawing" xmlns:w10="urn:schemas-microsoft-com:office:word" xmlns:w="http://schemas.openxmlformats.org/wordprocessingml/2006/main" xmlns:w14="http://schemas.microsoft.com/office/word/2010/wordml" xmlns:w15="http://schemas.microsoft.com/office/word/2012/wordml" xmlns:wpg="http://schemas.microsoft.com/office/word/2010/wordprocessingGroup" xmlns:wpi="http://schemas.microsoft.com/office/word/2010/wordprocessingInk" xmlns:wne="http://schemas.microsoft.com/office/word/2006/wordml" xmlns:wps="http://schemas.microsoft.com/office/word/2010/wordprocessingShape" mc:Ignorable="w14 w15 wp14">
+<w:ftr xmlns:wpc="http://schemas.microsoft.com/office/word/2010/wordprocessingCanvas" xmlns:cx="http://schemas.microsoft.com/office/drawing/2014/chartex" xmlns:cx1="http://schemas.microsoft.com/office/drawing/2015/9/8/chartex" xmlns:cx2="http://schemas.microsoft.com/office/drawing/2015/10/21/chartex" xmlns:cx3="http://schemas.microsoft.com/office/drawing/2016/5/9/chartex" xmlns:cx4="http://schemas.microsoft.com/office/drawing/2016/5/10/chartex" xmlns:cx5="http://schemas.microsoft.com/office/drawing/2016/5/11/chartex" xmlns:cx6="http://schemas.microsoft.com/office/drawing/2016/5/12/chartex" xmlns:cx7="http://schemas.microsoft.com/office/drawing/2016/5/13/chartex" xmlns:cx8="http://schemas.microsoft.com/office/drawing/2016/5/14/chartex" xmlns:mc="http://schemas.openxmlformats.org/markup-compatibility/2006" xmlns:aink="http://schemas.microsoft.com/office/drawing/2016/ink" xmlns:am3d="http://schemas.microsoft.com/office/drawing/2017/model3d" xmlns:o="urn:schemas-microsoft-com:office:office" xmlns:r="http://schemas.openxmlformats.org/officeDocument/2006/relationships" xmlns:m="http://schemas.openxmlformats.org/officeDocument/2006/math" xmlns:v="urn:schemas-microsoft-com:vml" xmlns:wp14="http://schemas.microsoft.com/office/word/2010/wordprocessingDrawing" xmlns:wp="http://schemas.openxmlformats.org/drawingml/2006/wordprocessingDrawing" xmlns:w10="urn:schemas-microsoft-com:office:word" xmlns:w="http://schemas.openxmlformats.org/wordprocessingml/2006/main" xmlns:w14="http://schemas.microsoft.com/office/word/2010/wordml" xmlns:w15="http://schemas.microsoft.com/office/word/2012/wordml" xmlns:w16cex="http://schemas.microsoft.com/office/word/2018/wordml/cex" xmlns:w16cid="http://schemas.microsoft.com/office/word/2016/wordml/cid" xmlns:w16="http://schemas.microsoft.com/office/word/2018/wordml" xmlns:w16sdtdh="http://schemas.microsoft.com/office/word/2020/wordml/sdtdatahash" xmlns:w16se="http://schemas.microsoft.com/office/word/2015/wordml/symex" xmlns:wpg="http://schemas.microsoft.com/office/word/2010/wordprocessingGroup" xmlns:wpi="http://schemas.microsoft.com/office/word/2010/wordprocessingInk" xmlns:wne="http://schemas.microsoft.com/office/word/2006/wordml" xmlns:wps="http://schemas.microsoft.com/office/word/2010/wordprocessingShape" mc:Ignorable="w14 w15 w16se w16cid w16 w16cex w16sdtdh wp14">
   <w:p>
     <w:pPr>
       <w:pStyle w:val="Footer"/>
@@ -22922,7 +22902,7 @@
 </file>
 
 <file path=word/footer8.xml><?xml version="1.0" encoding="utf-8"?>
-<w:ftr xmlns:wpc="http://schemas.microsoft.com/office/word/2010/wordprocessingCanvas" xmlns:mc="http://schemas.openxmlformats.org/markup-compatibility/2006" xmlns:o="urn:schemas-microsoft-com:office:office" xmlns:r="http://schemas.openxmlformats.org/officeDocument/2006/relationships" xmlns:m="http://schemas.openxmlformats.org/officeDocument/2006/math" xmlns:v="urn:schemas-microsoft-com:vml" xmlns:wp14="http://schemas.microsoft.com/office/word/2010/wordprocessingDrawing" xmlns:wp="http://schemas.openxmlformats.org/drawingml/2006/wordprocessingDrawing" xmlns:w10="urn:schemas-microsoft-com:office:word" xmlns:w="http://schemas.openxmlformats.org/wordprocessingml/2006/main" xmlns:w14="http://schemas.microsoft.com/office/word/2010/wordml" xmlns:w15="http://schemas.microsoft.com/office/word/2012/wordml" xmlns:wpg="http://schemas.microsoft.com/office/word/2010/wordprocessingGroup" xmlns:wpi="http://schemas.microsoft.com/office/word/2010/wordprocessingInk" xmlns:wne="http://schemas.microsoft.com/office/word/2006/wordml" xmlns:wps="http://schemas.microsoft.com/office/word/2010/wordprocessingShape" mc:Ignorable="w14 w15 wp14">
+<w:ftr xmlns:wpc="http://schemas.microsoft.com/office/word/2010/wordprocessingCanvas" xmlns:cx="http://schemas.microsoft.com/office/drawing/2014/chartex" xmlns:cx1="http://schemas.microsoft.com/office/drawing/2015/9/8/chartex" xmlns:cx2="http://schemas.microsoft.com/office/drawing/2015/10/21/chartex" xmlns:cx3="http://schemas.microsoft.com/office/drawing/2016/5/9/chartex" xmlns:cx4="http://schemas.microsoft.com/office/drawing/2016/5/10/chartex" xmlns:cx5="http://schemas.microsoft.com/office/drawing/2016/5/11/chartex" xmlns:cx6="http://schemas.microsoft.com/office/drawing/2016/5/12/chartex" xmlns:cx7="http://schemas.microsoft.com/office/drawing/2016/5/13/chartex" xmlns:cx8="http://schemas.microsoft.com/office/drawing/2016/5/14/chartex" xmlns:mc="http://schemas.openxmlformats.org/markup-compatibility/2006" xmlns:aink="http://schemas.microsoft.com/office/drawing/2016/ink" xmlns:am3d="http://schemas.microsoft.com/office/drawing/2017/model3d" xmlns:o="urn:schemas-microsoft-com:office:office" xmlns:r="http://schemas.openxmlformats.org/officeDocument/2006/relationships" xmlns:m="http://schemas.openxmlformats.org/officeDocument/2006/math" xmlns:v="urn:schemas-microsoft-com:vml" xmlns:wp14="http://schemas.microsoft.com/office/word/2010/wordprocessingDrawing" xmlns:wp="http://schemas.openxmlformats.org/drawingml/2006/wordprocessingDrawing" xmlns:w10="urn:schemas-microsoft-com:office:word" xmlns:w="http://schemas.openxmlformats.org/wordprocessingml/2006/main" xmlns:w14="http://schemas.microsoft.com/office/word/2010/wordml" xmlns:w15="http://schemas.microsoft.com/office/word/2012/wordml" xmlns:w16cex="http://schemas.microsoft.com/office/word/2018/wordml/cex" xmlns:w16cid="http://schemas.microsoft.com/office/word/2016/wordml/cid" xmlns:w16="http://schemas.microsoft.com/office/word/2018/wordml" xmlns:w16sdtdh="http://schemas.microsoft.com/office/word/2020/wordml/sdtdatahash" xmlns:w16se="http://schemas.microsoft.com/office/word/2015/wordml/symex" xmlns:wpg="http://schemas.microsoft.com/office/word/2010/wordprocessingGroup" xmlns:wpi="http://schemas.microsoft.com/office/word/2010/wordprocessingInk" xmlns:wne="http://schemas.microsoft.com/office/word/2006/wordml" xmlns:wps="http://schemas.microsoft.com/office/word/2010/wordprocessingShape" mc:Ignorable="w14 w15 w16se w16cid w16 w16cex w16sdtdh wp14">
   <w:p>
     <w:pPr>
       <w:pStyle w:val="Footer"/>
@@ -23006,7 +22986,7 @@
 </file>
 
 <file path=word/footer9.xml><?xml version="1.0" encoding="utf-8"?>
-<w:ftr xmlns:wpc="http://schemas.microsoft.com/office/word/2010/wordprocessingCanvas" xmlns:mc="http://schemas.openxmlformats.org/markup-compatibility/2006" xmlns:o="urn:schemas-microsoft-com:office:office" xmlns:r="http://schemas.openxmlformats.org/officeDocument/2006/relationships" xmlns:m="http://schemas.openxmlformats.org/officeDocument/2006/math" xmlns:v="urn:schemas-microsoft-com:vml" xmlns:wp14="http://schemas.microsoft.com/office/word/2010/wordprocessingDrawing" xmlns:wp="http://schemas.openxmlformats.org/drawingml/2006/wordprocessingDrawing" xmlns:w10="urn:schemas-microsoft-com:office:word" xmlns:w="http://schemas.openxmlformats.org/wordprocessingml/2006/main" xmlns:w14="http://schemas.microsoft.com/office/word/2010/wordml" xmlns:w15="http://schemas.microsoft.com/office/word/2012/wordml" xmlns:wpg="http://schemas.microsoft.com/office/word/2010/wordprocessingGroup" xmlns:wpi="http://schemas.microsoft.com/office/word/2010/wordprocessingInk" xmlns:wne="http://schemas.microsoft.com/office/word/2006/wordml" xmlns:wps="http://schemas.microsoft.com/office/word/2010/wordprocessingShape" mc:Ignorable="w14 w15 wp14">
+<w:ftr xmlns:wpc="http://schemas.microsoft.com/office/word/2010/wordprocessingCanvas" xmlns:cx="http://schemas.microsoft.com/office/drawing/2014/chartex" xmlns:cx1="http://schemas.microsoft.com/office/drawing/2015/9/8/chartex" xmlns:cx2="http://schemas.microsoft.com/office/drawing/2015/10/21/chartex" xmlns:cx3="http://schemas.microsoft.com/office/drawing/2016/5/9/chartex" xmlns:cx4="http://schemas.microsoft.com/office/drawing/2016/5/10/chartex" xmlns:cx5="http://schemas.microsoft.com/office/drawing/2016/5/11/chartex" xmlns:cx6="http://schemas.microsoft.com/office/drawing/2016/5/12/chartex" xmlns:cx7="http://schemas.microsoft.com/office/drawing/2016/5/13/chartex" xmlns:cx8="http://schemas.microsoft.com/office/drawing/2016/5/14/chartex" xmlns:mc="http://schemas.openxmlformats.org/markup-compatibility/2006" xmlns:aink="http://schemas.microsoft.com/office/drawing/2016/ink" xmlns:am3d="http://schemas.microsoft.com/office/drawing/2017/model3d" xmlns:o="urn:schemas-microsoft-com:office:office" xmlns:r="http://schemas.openxmlformats.org/officeDocument/2006/relationships" xmlns:m="http://schemas.openxmlformats.org/officeDocument/2006/math" xmlns:v="urn:schemas-microsoft-com:vml" xmlns:wp14="http://schemas.microsoft.com/office/word/2010/wordprocessingDrawing" xmlns:wp="http://schemas.openxmlformats.org/drawingml/2006/wordprocessingDrawing" xmlns:w10="urn:schemas-microsoft-com:office:word" xmlns:w="http://schemas.openxmlformats.org/wordprocessingml/2006/main" xmlns:w14="http://schemas.microsoft.com/office/word/2010/wordml" xmlns:w15="http://schemas.microsoft.com/office/word/2012/wordml" xmlns:w16cex="http://schemas.microsoft.com/office/word/2018/wordml/cex" xmlns:w16cid="http://schemas.microsoft.com/office/word/2016/wordml/cid" xmlns:w16="http://schemas.microsoft.com/office/word/2018/wordml" xmlns:w16sdtdh="http://schemas.microsoft.com/office/word/2020/wordml/sdtdatahash" xmlns:w16se="http://schemas.microsoft.com/office/word/2015/wordml/symex" xmlns:wpg="http://schemas.microsoft.com/office/word/2010/wordprocessingGroup" xmlns:wpi="http://schemas.microsoft.com/office/word/2010/wordprocessingInk" xmlns:wne="http://schemas.microsoft.com/office/word/2006/wordml" xmlns:wps="http://schemas.microsoft.com/office/word/2010/wordprocessingShape" mc:Ignorable="w14 w15 w16se w16cid w16 w16cex w16sdtdh wp14">
   <w:p>
     <w:pPr>
       <w:pStyle w:val="Footer"/>
@@ -23090,7 +23070,7 @@
 </file>
 
 <file path=word/footnotes.xml><?xml version="1.0" encoding="utf-8"?>
-<w:footnotes xmlns:wpc="http://schemas.microsoft.com/office/word/2010/wordprocessingCanvas" xmlns:mc="http://schemas.openxmlformats.org/markup-compatibility/2006" xmlns:o="urn:schemas-microsoft-com:office:office" xmlns:r="http://schemas.openxmlformats.org/officeDocument/2006/relationships" xmlns:m="http://schemas.openxmlformats.org/officeDocument/2006/math" xmlns:v="urn:schemas-microsoft-com:vml" xmlns:wp14="http://schemas.microsoft.com/office/word/2010/wordprocessingDrawing" xmlns:wp="http://schemas.openxmlformats.org/drawingml/2006/wordprocessingDrawing" xmlns:w10="urn:schemas-microsoft-com:office:word" xmlns:w="http://schemas.openxmlformats.org/wordprocessingml/2006/main" xmlns:w14="http://schemas.microsoft.com/office/word/2010/wordml" xmlns:w15="http://schemas.microsoft.com/office/word/2012/wordml" xmlns:wpg="http://schemas.microsoft.com/office/word/2010/wordprocessingGroup" xmlns:wpi="http://schemas.microsoft.com/office/word/2010/wordprocessingInk" xmlns:wne="http://schemas.microsoft.com/office/word/2006/wordml" xmlns:wps="http://schemas.microsoft.com/office/word/2010/wordprocessingShape" mc:Ignorable="w14 w15 wp14">
+<w:footnotes xmlns:wpc="http://schemas.microsoft.com/office/word/2010/wordprocessingCanvas" xmlns:cx="http://schemas.microsoft.com/office/drawing/2014/chartex" xmlns:cx1="http://schemas.microsoft.com/office/drawing/2015/9/8/chartex" xmlns:cx2="http://schemas.microsoft.com/office/drawing/2015/10/21/chartex" xmlns:cx3="http://schemas.microsoft.com/office/drawing/2016/5/9/chartex" xmlns:cx4="http://schemas.microsoft.com/office/drawing/2016/5/10/chartex" xmlns:cx5="http://schemas.microsoft.com/office/drawing/2016/5/11/chartex" xmlns:cx6="http://schemas.microsoft.com/office/drawing/2016/5/12/chartex" xmlns:cx7="http://schemas.microsoft.com/office/drawing/2016/5/13/chartex" xmlns:cx8="http://schemas.microsoft.com/office/drawing/2016/5/14/chartex" xmlns:mc="http://schemas.openxmlformats.org/markup-compatibility/2006" xmlns:aink="http://schemas.microsoft.com/office/drawing/2016/ink" xmlns:am3d="http://schemas.microsoft.com/office/drawing/2017/model3d" xmlns:o="urn:schemas-microsoft-com:office:office" xmlns:r="http://schemas.openxmlformats.org/officeDocument/2006/relationships" xmlns:m="http://schemas.openxmlformats.org/officeDocument/2006/math" xmlns:v="urn:schemas-microsoft-com:vml" xmlns:wp14="http://schemas.microsoft.com/office/word/2010/wordprocessingDrawing" xmlns:wp="http://schemas.openxmlformats.org/drawingml/2006/wordprocessingDrawing" xmlns:w10="urn:schemas-microsoft-com:office:word" xmlns:w="http://schemas.openxmlformats.org/wordprocessingml/2006/main" xmlns:w14="http://schemas.microsoft.com/office/word/2010/wordml" xmlns:w15="http://schemas.microsoft.com/office/word/2012/wordml" xmlns:w16cex="http://schemas.microsoft.com/office/word/2018/wordml/cex" xmlns:w16cid="http://schemas.microsoft.com/office/word/2016/wordml/cid" xmlns:w16="http://schemas.microsoft.com/office/word/2018/wordml" xmlns:w16sdtdh="http://schemas.microsoft.com/office/word/2020/wordml/sdtdatahash" xmlns:w16se="http://schemas.microsoft.com/office/word/2015/wordml/symex" xmlns:wpg="http://schemas.microsoft.com/office/word/2010/wordprocessingGroup" xmlns:wpi="http://schemas.microsoft.com/office/word/2010/wordprocessingInk" xmlns:wne="http://schemas.microsoft.com/office/word/2006/wordml" xmlns:wps="http://schemas.microsoft.com/office/word/2010/wordprocessingShape" mc:Ignorable="w14 w15 w16se w16cid w16 w16cex w16sdtdh wp14">
   <w:footnote w:type="separator" w:id="-1">
     <w:p>
       <w:pPr>
@@ -23115,7 +23095,7 @@
 </file>
 
 <file path=word/header1.xml><?xml version="1.0" encoding="utf-8"?>
-<w:hdr xmlns:wpc="http://schemas.microsoft.com/office/word/2010/wordprocessingCanvas" xmlns:mc="http://schemas.openxmlformats.org/markup-compatibility/2006" xmlns:o="urn:schemas-microsoft-com:office:office" xmlns:r="http://schemas.openxmlformats.org/officeDocument/2006/relationships" xmlns:m="http://schemas.openxmlformats.org/officeDocument/2006/math" xmlns:v="urn:schemas-microsoft-com:vml" xmlns:wp14="http://schemas.microsoft.com/office/word/2010/wordprocessingDrawing" xmlns:wp="http://schemas.openxmlformats.org/drawingml/2006/wordprocessingDrawing" xmlns:w10="urn:schemas-microsoft-com:office:word" xmlns:w="http://schemas.openxmlformats.org/wordprocessingml/2006/main" xmlns:w14="http://schemas.microsoft.com/office/word/2010/wordml" xmlns:w15="http://schemas.microsoft.com/office/word/2012/wordml" xmlns:wpg="http://schemas.microsoft.com/office/word/2010/wordprocessingGroup" xmlns:wpi="http://schemas.microsoft.com/office/word/2010/wordprocessingInk" xmlns:wne="http://schemas.microsoft.com/office/word/2006/wordml" xmlns:wps="http://schemas.microsoft.com/office/word/2010/wordprocessingShape" mc:Ignorable="w14 w15 wp14">
+<w:hdr xmlns:wpc="http://schemas.microsoft.com/office/word/2010/wordprocessingCanvas" xmlns:cx="http://schemas.microsoft.com/office/drawing/2014/chartex" xmlns:cx1="http://schemas.microsoft.com/office/drawing/2015/9/8/chartex" xmlns:cx2="http://schemas.microsoft.com/office/drawing/2015/10/21/chartex" xmlns:cx3="http://schemas.microsoft.com/office/drawing/2016/5/9/chartex" xmlns:cx4="http://schemas.microsoft.com/office/drawing/2016/5/10/chartex" xmlns:cx5="http://schemas.microsoft.com/office/drawing/2016/5/11/chartex" xmlns:cx6="http://schemas.microsoft.com/office/drawing/2016/5/12/chartex" xmlns:cx7="http://schemas.microsoft.com/office/drawing/2016/5/13/chartex" xmlns:cx8="http://schemas.microsoft.com/office/drawing/2016/5/14/chartex" xmlns:mc="http://schemas.openxmlformats.org/markup-compatibility/2006" xmlns:aink="http://schemas.microsoft.com/office/drawing/2016/ink" xmlns:am3d="http://schemas.microsoft.com/office/drawing/2017/model3d" xmlns:o="urn:schemas-microsoft-com:office:office" xmlns:r="http://schemas.openxmlformats.org/officeDocument/2006/relationships" xmlns:m="http://schemas.openxmlformats.org/officeDocument/2006/math" xmlns:v="urn:schemas-microsoft-com:vml" xmlns:wp14="http://schemas.microsoft.com/office/word/2010/wordprocessingDrawing" xmlns:wp="http://schemas.openxmlformats.org/drawingml/2006/wordprocessingDrawing" xmlns:w10="urn:schemas-microsoft-com:office:word" xmlns:w="http://schemas.openxmlformats.org/wordprocessingml/2006/main" xmlns:w14="http://schemas.microsoft.com/office/word/2010/wordml" xmlns:w15="http://schemas.microsoft.com/office/word/2012/wordml" xmlns:w16cex="http://schemas.microsoft.com/office/word/2018/wordml/cex" xmlns:w16cid="http://schemas.microsoft.com/office/word/2016/wordml/cid" xmlns:w16="http://schemas.microsoft.com/office/word/2018/wordml" xmlns:w16sdtdh="http://schemas.microsoft.com/office/word/2020/wordml/sdtdatahash" xmlns:w16se="http://schemas.microsoft.com/office/word/2015/wordml/symex" xmlns:wpg="http://schemas.microsoft.com/office/word/2010/wordprocessingGroup" xmlns:wpi="http://schemas.microsoft.com/office/word/2010/wordprocessingInk" xmlns:wne="http://schemas.microsoft.com/office/word/2006/wordml" xmlns:wps="http://schemas.microsoft.com/office/word/2010/wordprocessingShape" mc:Ignorable="w14 w15 w16se w16cid w16 w16cex w16sdtdh wp14">
   <w:p>
     <w:pPr>
       <w:pStyle w:val="Header"/>
@@ -23125,7 +23105,7 @@
 </file>
 
 <file path=word/header2.xml><?xml version="1.0" encoding="utf-8"?>
-<w:hdr xmlns:wpc="http://schemas.microsoft.com/office/word/2010/wordprocessingCanvas" xmlns:mc="http://schemas.openxmlformats.org/markup-compatibility/2006" xmlns:o="urn:schemas-microsoft-com:office:office" xmlns:r="http://schemas.openxmlformats.org/officeDocument/2006/relationships" xmlns:m="http://schemas.openxmlformats.org/officeDocument/2006/math" xmlns:v="urn:schemas-microsoft-com:vml" xmlns:wp14="http://schemas.microsoft.com/office/word/2010/wordprocessingDrawing" xmlns:wp="http://schemas.openxmlformats.org/drawingml/2006/wordprocessingDrawing" xmlns:w10="urn:schemas-microsoft-com:office:word" xmlns:w="http://schemas.openxmlformats.org/wordprocessingml/2006/main" xmlns:w14="http://schemas.microsoft.com/office/word/2010/wordml" xmlns:w15="http://schemas.microsoft.com/office/word/2012/wordml" xmlns:wpg="http://schemas.microsoft.com/office/word/2010/wordprocessingGroup" xmlns:wpi="http://schemas.microsoft.com/office/word/2010/wordprocessingInk" xmlns:wne="http://schemas.microsoft.com/office/word/2006/wordml" xmlns:wps="http://schemas.microsoft.com/office/word/2010/wordprocessingShape" mc:Ignorable="w14 w15 wp14">
+<w:hdr xmlns:wpc="http://schemas.microsoft.com/office/word/2010/wordprocessingCanvas" xmlns:cx="http://schemas.microsoft.com/office/drawing/2014/chartex" xmlns:cx1="http://schemas.microsoft.com/office/drawing/2015/9/8/chartex" xmlns:cx2="http://schemas.microsoft.com/office/drawing/2015/10/21/chartex" xmlns:cx3="http://schemas.microsoft.com/office/drawing/2016/5/9/chartex" xmlns:cx4="http://schemas.microsoft.com/office/drawing/2016/5/10/chartex" xmlns:cx5="http://schemas.microsoft.com/office/drawing/2016/5/11/chartex" xmlns:cx6="http://schemas.microsoft.com/office/drawing/2016/5/12/chartex" xmlns:cx7="http://schemas.microsoft.com/office/drawing/2016/5/13/chartex" xmlns:cx8="http://schemas.microsoft.com/office/drawing/2016/5/14/chartex" xmlns:mc="http://schemas.openxmlformats.org/markup-compatibility/2006" xmlns:aink="http://schemas.microsoft.com/office/drawing/2016/ink" xmlns:am3d="http://schemas.microsoft.com/office/drawing/2017/model3d" xmlns:o="urn:schemas-microsoft-com:office:office" xmlns:r="http://schemas.openxmlformats.org/officeDocument/2006/relationships" xmlns:m="http://schemas.openxmlformats.org/officeDocument/2006/math" xmlns:v="urn:schemas-microsoft-com:vml" xmlns:wp14="http://schemas.microsoft.com/office/word/2010/wordprocessingDrawing" xmlns:wp="http://schemas.openxmlformats.org/drawingml/2006/wordprocessingDrawing" xmlns:w10="urn:schemas-microsoft-com:office:word" xmlns:w="http://schemas.openxmlformats.org/wordprocessingml/2006/main" xmlns:w14="http://schemas.microsoft.com/office/word/2010/wordml" xmlns:w15="http://schemas.microsoft.com/office/word/2012/wordml" xmlns:w16cex="http://schemas.microsoft.com/office/word/2018/wordml/cex" xmlns:w16cid="http://schemas.microsoft.com/office/word/2016/wordml/cid" xmlns:w16="http://schemas.microsoft.com/office/word/2018/wordml" xmlns:w16sdtdh="http://schemas.microsoft.com/office/word/2020/wordml/sdtdatahash" xmlns:w16se="http://schemas.microsoft.com/office/word/2015/wordml/symex" xmlns:wpg="http://schemas.microsoft.com/office/word/2010/wordprocessingGroup" xmlns:wpi="http://schemas.microsoft.com/office/word/2010/wordprocessingInk" xmlns:wne="http://schemas.microsoft.com/office/word/2006/wordml" xmlns:wps="http://schemas.microsoft.com/office/word/2010/wordprocessingShape" mc:Ignorable="w14 w15 w16se w16cid w16 w16cex w16sdtdh wp14">
   <w:p>
     <w:pPr>
       <w:pStyle w:val="Header"/>
@@ -23135,7 +23115,7 @@
 </file>
 
 <file path=word/header3.xml><?xml version="1.0" encoding="utf-8"?>
-<w:hdr xmlns:wpc="http://schemas.microsoft.com/office/word/2010/wordprocessingCanvas" xmlns:mc="http://schemas.openxmlformats.org/markup-compatibility/2006" xmlns:o="urn:schemas-microsoft-com:office:office" xmlns:r="http://schemas.openxmlformats.org/officeDocument/2006/relationships" xmlns:m="http://schemas.openxmlformats.org/officeDocument/2006/math" xmlns:v="urn:schemas-microsoft-com:vml" xmlns:wp14="http://schemas.microsoft.com/office/word/2010/wordprocessingDrawing" xmlns:wp="http://schemas.openxmlformats.org/drawingml/2006/wordprocessingDrawing" xmlns:w10="urn:schemas-microsoft-com:office:word" xmlns:w="http://schemas.openxmlformats.org/wordprocessingml/2006/main" xmlns:w14="http://schemas.microsoft.com/office/word/2010/wordml" xmlns:w15="http://schemas.microsoft.com/office/word/2012/wordml" xmlns:wpg="http://schemas.microsoft.com/office/word/2010/wordprocessingGroup" xmlns:wpi="http://schemas.microsoft.com/office/word/2010/wordprocessingInk" xmlns:wne="http://schemas.microsoft.com/office/word/2006/wordml" xmlns:wps="http://schemas.microsoft.com/office/word/2010/wordprocessingShape" mc:Ignorable="w14 w15 wp14">
+<w:hdr xmlns:wpc="http://schemas.microsoft.com/office/word/2010/wordprocessingCanvas" xmlns:cx="http://schemas.microsoft.com/office/drawing/2014/chartex" xmlns:cx1="http://schemas.microsoft.com/office/drawing/2015/9/8/chartex" xmlns:cx2="http://schemas.microsoft.com/office/drawing/2015/10/21/chartex" xmlns:cx3="http://schemas.microsoft.com/office/drawing/2016/5/9/chartex" xmlns:cx4="http://schemas.microsoft.com/office/drawing/2016/5/10/chartex" xmlns:cx5="http://schemas.microsoft.com/office/drawing/2016/5/11/chartex" xmlns:cx6="http://schemas.microsoft.com/office/drawing/2016/5/12/chartex" xmlns:cx7="http://schemas.microsoft.com/office/drawing/2016/5/13/chartex" xmlns:cx8="http://schemas.microsoft.com/office/drawing/2016/5/14/chartex" xmlns:mc="http://schemas.openxmlformats.org/markup-compatibility/2006" xmlns:aink="http://schemas.microsoft.com/office/drawing/2016/ink" xmlns:am3d="http://schemas.microsoft.com/office/drawing/2017/model3d" xmlns:o="urn:schemas-microsoft-com:office:office" xmlns:r="http://schemas.openxmlformats.org/officeDocument/2006/relationships" xmlns:m="http://schemas.openxmlformats.org/officeDocument/2006/math" xmlns:v="urn:schemas-microsoft-com:vml" xmlns:wp14="http://schemas.microsoft.com/office/word/2010/wordprocessingDrawing" xmlns:wp="http://schemas.openxmlformats.org/drawingml/2006/wordprocessingDrawing" xmlns:w10="urn:schemas-microsoft-com:office:word" xmlns:w="http://schemas.openxmlformats.org/wordprocessingml/2006/main" xmlns:w14="http://schemas.microsoft.com/office/word/2010/wordml" xmlns:w15="http://schemas.microsoft.com/office/word/2012/wordml" xmlns:w16cex="http://schemas.microsoft.com/office/word/2018/wordml/cex" xmlns:w16cid="http://schemas.microsoft.com/office/word/2016/wordml/cid" xmlns:w16="http://schemas.microsoft.com/office/word/2018/wordml" xmlns:w16sdtdh="http://schemas.microsoft.com/office/word/2020/wordml/sdtdatahash" xmlns:w16se="http://schemas.microsoft.com/office/word/2015/wordml/symex" xmlns:wpg="http://schemas.microsoft.com/office/word/2010/wordprocessingGroup" xmlns:wpi="http://schemas.microsoft.com/office/word/2010/wordprocessingInk" xmlns:wne="http://schemas.microsoft.com/office/word/2006/wordml" xmlns:wps="http://schemas.microsoft.com/office/word/2010/wordprocessingShape" mc:Ignorable="w14 w15 w16se w16cid w16 w16cex w16sdtdh wp14">
   <w:p>
     <w:pPr>
       <w:pStyle w:val="Header"/>
@@ -23145,8 +23125,8 @@
 </file>
 
 <file path=word/numbering.xml><?xml version="1.0" encoding="utf-8"?>
-<w:numbering xmlns:wpc="http://schemas.microsoft.com/office/word/2010/wordprocessingCanvas" xmlns:mc="http://schemas.openxmlformats.org/markup-compatibility/2006" xmlns:o="urn:schemas-microsoft-com:office:office" xmlns:r="http://schemas.openxmlformats.org/officeDocument/2006/relationships" xmlns:m="http://schemas.openxmlformats.org/officeDocument/2006/math" xmlns:v="urn:schemas-microsoft-com:vml" xmlns:wp14="http://schemas.microsoft.com/office/word/2010/wordprocessingDrawing" xmlns:wp="http://schemas.openxmlformats.org/drawingml/2006/wordprocessingDrawing" xmlns:w10="urn:schemas-microsoft-com:office:word" xmlns:w="http://schemas.openxmlformats.org/wordprocessingml/2006/main" xmlns:w14="http://schemas.microsoft.com/office/word/2010/wordml" xmlns:w15="http://schemas.microsoft.com/office/word/2012/wordml" xmlns:wpg="http://schemas.microsoft.com/office/word/2010/wordprocessingGroup" xmlns:wpi="http://schemas.microsoft.com/office/word/2010/wordprocessingInk" xmlns:wne="http://schemas.microsoft.com/office/word/2006/wordml" xmlns:wps="http://schemas.microsoft.com/office/word/2010/wordprocessingShape" mc:Ignorable="w14 w15 wp14">
-  <w:abstractNum w:abstractNumId="0">
+<w:numbering xmlns:wpc="http://schemas.microsoft.com/office/word/2010/wordprocessingCanvas" xmlns:cx="http://schemas.microsoft.com/office/drawing/2014/chartex" xmlns:cx1="http://schemas.microsoft.com/office/drawing/2015/9/8/chartex" xmlns:cx2="http://schemas.microsoft.com/office/drawing/2015/10/21/chartex" xmlns:cx3="http://schemas.microsoft.com/office/drawing/2016/5/9/chartex" xmlns:cx4="http://schemas.microsoft.com/office/drawing/2016/5/10/chartex" xmlns:cx5="http://schemas.microsoft.com/office/drawing/2016/5/11/chartex" xmlns:cx6="http://schemas.microsoft.com/office/drawing/2016/5/12/chartex" xmlns:cx7="http://schemas.microsoft.com/office/drawing/2016/5/13/chartex" xmlns:cx8="http://schemas.microsoft.com/office/drawing/2016/5/14/chartex" xmlns:mc="http://schemas.openxmlformats.org/markup-compatibility/2006" xmlns:aink="http://schemas.microsoft.com/office/drawing/2016/ink" xmlns:am3d="http://schemas.microsoft.com/office/drawing/2017/model3d" xmlns:o="urn:schemas-microsoft-com:office:office" xmlns:r="http://schemas.openxmlformats.org/officeDocument/2006/relationships" xmlns:m="http://schemas.openxmlformats.org/officeDocument/2006/math" xmlns:v="urn:schemas-microsoft-com:vml" xmlns:wp14="http://schemas.microsoft.com/office/word/2010/wordprocessingDrawing" xmlns:wp="http://schemas.openxmlformats.org/drawingml/2006/wordprocessingDrawing" xmlns:w10="urn:schemas-microsoft-com:office:word" xmlns:w="http://schemas.openxmlformats.org/wordprocessingml/2006/main" xmlns:w14="http://schemas.microsoft.com/office/word/2010/wordml" xmlns:w15="http://schemas.microsoft.com/office/word/2012/wordml" xmlns:w16cex="http://schemas.microsoft.com/office/word/2018/wordml/cex" xmlns:w16cid="http://schemas.microsoft.com/office/word/2016/wordml/cid" xmlns:w16="http://schemas.microsoft.com/office/word/2018/wordml" xmlns:w16sdtdh="http://schemas.microsoft.com/office/word/2020/wordml/sdtdatahash" xmlns:w16se="http://schemas.microsoft.com/office/word/2015/wordml/symex" xmlns:wpg="http://schemas.microsoft.com/office/word/2010/wordprocessingGroup" xmlns:wpi="http://schemas.microsoft.com/office/word/2010/wordprocessingInk" xmlns:wne="http://schemas.microsoft.com/office/word/2006/wordml" xmlns:wps="http://schemas.microsoft.com/office/word/2010/wordprocessingShape" mc:Ignorable="w14 w15 w16se w16cid w16 w16cex w16sdtdh wp14">
+  <w:abstractNum w:abstractNumId="0" w15:restartNumberingAfterBreak="0">
     <w:nsid w:val="0B3C2958"/>
     <w:multiLevelType w:val="hybridMultilevel"/>
     <w:tmpl w:val="C46855F4"/>
@@ -23232,7 +23212,7 @@
       </w:pPr>
     </w:lvl>
   </w:abstractNum>
-  <w:abstractNum w:abstractNumId="1">
+  <w:abstractNum w:abstractNumId="1" w15:restartNumberingAfterBreak="0">
     <w:nsid w:val="0E004357"/>
     <w:multiLevelType w:val="multilevel"/>
     <w:tmpl w:val="04090025"/>
@@ -23326,7 +23306,7 @@
       </w:pPr>
     </w:lvl>
   </w:abstractNum>
-  <w:abstractNum w:abstractNumId="2">
+  <w:abstractNum w:abstractNumId="2" w15:restartNumberingAfterBreak="0">
     <w:nsid w:val="1EAD0667"/>
     <w:multiLevelType w:val="hybridMultilevel"/>
     <w:tmpl w:val="47B8AF0A"/>
@@ -23412,7 +23392,7 @@
       </w:pPr>
     </w:lvl>
   </w:abstractNum>
-  <w:abstractNum w:abstractNumId="3">
+  <w:abstractNum w:abstractNumId="3" w15:restartNumberingAfterBreak="0">
     <w:nsid w:val="1F7200D9"/>
     <w:multiLevelType w:val="hybridMultilevel"/>
     <w:tmpl w:val="52BAFCA6"/>
@@ -23501,7 +23481,7 @@
       </w:pPr>
     </w:lvl>
   </w:abstractNum>
-  <w:abstractNum w:abstractNumId="4">
+  <w:abstractNum w:abstractNumId="4" w15:restartNumberingAfterBreak="0">
     <w:nsid w:val="228D3425"/>
     <w:multiLevelType w:val="hybridMultilevel"/>
     <w:tmpl w:val="3B548D3E"/>
@@ -23587,7 +23567,7 @@
       </w:pPr>
     </w:lvl>
   </w:abstractNum>
-  <w:abstractNum w:abstractNumId="5">
+  <w:abstractNum w:abstractNumId="5" w15:restartNumberingAfterBreak="0">
     <w:nsid w:val="24E801A9"/>
     <w:multiLevelType w:val="hybridMultilevel"/>
     <w:tmpl w:val="BCA49728"/>
@@ -23673,7 +23653,7 @@
       </w:pPr>
     </w:lvl>
   </w:abstractNum>
-  <w:abstractNum w:abstractNumId="6">
+  <w:abstractNum w:abstractNumId="6" w15:restartNumberingAfterBreak="0">
     <w:nsid w:val="26276DF2"/>
     <w:multiLevelType w:val="hybridMultilevel"/>
     <w:tmpl w:val="4B461BB2"/>
@@ -23759,7 +23739,7 @@
       </w:pPr>
     </w:lvl>
   </w:abstractNum>
-  <w:abstractNum w:abstractNumId="7">
+  <w:abstractNum w:abstractNumId="7" w15:restartNumberingAfterBreak="0">
     <w:nsid w:val="2808714E"/>
     <w:multiLevelType w:val="hybridMultilevel"/>
     <w:tmpl w:val="FD9263A0"/>
@@ -23845,7 +23825,7 @@
       </w:pPr>
     </w:lvl>
   </w:abstractNum>
-  <w:abstractNum w:abstractNumId="8">
+  <w:abstractNum w:abstractNumId="8" w15:restartNumberingAfterBreak="0">
     <w:nsid w:val="2AF8320A"/>
     <w:multiLevelType w:val="hybridMultilevel"/>
     <w:tmpl w:val="CD68B266"/>
@@ -23931,7 +23911,7 @@
       </w:pPr>
     </w:lvl>
   </w:abstractNum>
-  <w:abstractNum w:abstractNumId="9">
+  <w:abstractNum w:abstractNumId="9" w15:restartNumberingAfterBreak="0">
     <w:nsid w:val="2B6A330F"/>
     <w:multiLevelType w:val="multilevel"/>
     <w:tmpl w:val="1184311C"/>
@@ -24044,7 +24024,7 @@
       </w:rPr>
     </w:lvl>
   </w:abstractNum>
-  <w:abstractNum w:abstractNumId="10">
+  <w:abstractNum w:abstractNumId="10" w15:restartNumberingAfterBreak="0">
     <w:nsid w:val="3ADB2F0D"/>
     <w:multiLevelType w:val="multilevel"/>
     <w:tmpl w:val="A75ABE0C"/>
@@ -24193,7 +24173,7 @@
       </w:rPr>
     </w:lvl>
   </w:abstractNum>
-  <w:abstractNum w:abstractNumId="11">
+  <w:abstractNum w:abstractNumId="11" w15:restartNumberingAfterBreak="0">
     <w:nsid w:val="3D081FE6"/>
     <w:multiLevelType w:val="hybridMultilevel"/>
     <w:tmpl w:val="F88226B2"/>
@@ -24279,7 +24259,7 @@
       </w:pPr>
     </w:lvl>
   </w:abstractNum>
-  <w:abstractNum w:abstractNumId="12">
+  <w:abstractNum w:abstractNumId="12" w15:restartNumberingAfterBreak="0">
     <w:nsid w:val="3EDE1A10"/>
     <w:multiLevelType w:val="hybridMultilevel"/>
     <w:tmpl w:val="3E6870A0"/>
@@ -24365,7 +24345,7 @@
       </w:pPr>
     </w:lvl>
   </w:abstractNum>
-  <w:abstractNum w:abstractNumId="13">
+  <w:abstractNum w:abstractNumId="13" w15:restartNumberingAfterBreak="0">
     <w:nsid w:val="43EC6B1A"/>
     <w:multiLevelType w:val="hybridMultilevel"/>
     <w:tmpl w:val="1428908C"/>
@@ -24451,7 +24431,7 @@
       </w:pPr>
     </w:lvl>
   </w:abstractNum>
-  <w:abstractNum w:abstractNumId="14">
+  <w:abstractNum w:abstractNumId="14" w15:restartNumberingAfterBreak="0">
     <w:nsid w:val="45504895"/>
     <w:multiLevelType w:val="hybridMultilevel"/>
     <w:tmpl w:val="CADA86CC"/>
@@ -24537,7 +24517,7 @@
       </w:pPr>
     </w:lvl>
   </w:abstractNum>
-  <w:abstractNum w:abstractNumId="15">
+  <w:abstractNum w:abstractNumId="15" w15:restartNumberingAfterBreak="0">
     <w:nsid w:val="46F43231"/>
     <w:multiLevelType w:val="multilevel"/>
     <w:tmpl w:val="59987EA4"/>
@@ -24686,7 +24666,7 @@
       </w:rPr>
     </w:lvl>
   </w:abstractNum>
-  <w:abstractNum w:abstractNumId="16">
+  <w:abstractNum w:abstractNumId="16" w15:restartNumberingAfterBreak="0">
     <w:nsid w:val="49200729"/>
     <w:multiLevelType w:val="multilevel"/>
     <w:tmpl w:val="0409001F"/>
@@ -24772,7 +24752,7 @@
       </w:pPr>
     </w:lvl>
   </w:abstractNum>
-  <w:abstractNum w:abstractNumId="17">
+  <w:abstractNum w:abstractNumId="17" w15:restartNumberingAfterBreak="0">
     <w:nsid w:val="57FA5A14"/>
     <w:multiLevelType w:val="hybridMultilevel"/>
     <w:tmpl w:val="AFD404BE"/>
@@ -24861,7 +24841,7 @@
       </w:pPr>
     </w:lvl>
   </w:abstractNum>
-  <w:abstractNum w:abstractNumId="18">
+  <w:abstractNum w:abstractNumId="18" w15:restartNumberingAfterBreak="0">
     <w:nsid w:val="590E3244"/>
     <w:multiLevelType w:val="hybridMultilevel"/>
     <w:tmpl w:val="109227E2"/>
@@ -24947,7 +24927,7 @@
       </w:pPr>
     </w:lvl>
   </w:abstractNum>
-  <w:abstractNum w:abstractNumId="19">
+  <w:abstractNum w:abstractNumId="19" w15:restartNumberingAfterBreak="0">
     <w:nsid w:val="5B156B6B"/>
     <w:multiLevelType w:val="hybridMultilevel"/>
     <w:tmpl w:val="64EE9C30"/>
@@ -25033,7 +25013,7 @@
       </w:pPr>
     </w:lvl>
   </w:abstractNum>
-  <w:abstractNum w:abstractNumId="20">
+  <w:abstractNum w:abstractNumId="20" w15:restartNumberingAfterBreak="0">
     <w:nsid w:val="5DFF56C5"/>
     <w:multiLevelType w:val="hybridMultilevel"/>
     <w:tmpl w:val="707830A4"/>
@@ -25146,7 +25126,7 @@
       </w:rPr>
     </w:lvl>
   </w:abstractNum>
-  <w:abstractNum w:abstractNumId="21">
+  <w:abstractNum w:abstractNumId="21" w15:restartNumberingAfterBreak="0">
     <w:nsid w:val="62E77A92"/>
     <w:multiLevelType w:val="multilevel"/>
     <w:tmpl w:val="0B1445D4"/>
@@ -25259,7 +25239,7 @@
       </w:rPr>
     </w:lvl>
   </w:abstractNum>
-  <w:abstractNum w:abstractNumId="22">
+  <w:abstractNum w:abstractNumId="22" w15:restartNumberingAfterBreak="0">
     <w:nsid w:val="63BD22CD"/>
     <w:multiLevelType w:val="hybridMultilevel"/>
     <w:tmpl w:val="7528253E"/>
@@ -25372,7 +25352,7 @@
       </w:rPr>
     </w:lvl>
   </w:abstractNum>
-  <w:abstractNum w:abstractNumId="23">
+  <w:abstractNum w:abstractNumId="23" w15:restartNumberingAfterBreak="0">
     <w:nsid w:val="64B9513D"/>
     <w:multiLevelType w:val="multilevel"/>
     <w:tmpl w:val="0B1445D4"/>
@@ -25485,7 +25465,7 @@
       </w:rPr>
     </w:lvl>
   </w:abstractNum>
-  <w:abstractNum w:abstractNumId="24">
+  <w:abstractNum w:abstractNumId="24" w15:restartNumberingAfterBreak="0">
     <w:nsid w:val="66145234"/>
     <w:multiLevelType w:val="hybridMultilevel"/>
     <w:tmpl w:val="B1AA609C"/>
@@ -25571,7 +25551,7 @@
       </w:pPr>
     </w:lvl>
   </w:abstractNum>
-  <w:abstractNum w:abstractNumId="25">
+  <w:abstractNum w:abstractNumId="25" w15:restartNumberingAfterBreak="0">
     <w:nsid w:val="69DE3CF2"/>
     <w:multiLevelType w:val="hybridMultilevel"/>
     <w:tmpl w:val="ACDCF108"/>
@@ -25657,7 +25637,7 @@
       </w:pPr>
     </w:lvl>
   </w:abstractNum>
-  <w:abstractNum w:abstractNumId="26">
+  <w:abstractNum w:abstractNumId="26" w15:restartNumberingAfterBreak="0">
     <w:nsid w:val="69E66002"/>
     <w:multiLevelType w:val="hybridMultilevel"/>
     <w:tmpl w:val="D34806C0"/>
@@ -25743,7 +25723,7 @@
       </w:pPr>
     </w:lvl>
   </w:abstractNum>
-  <w:abstractNum w:abstractNumId="27">
+  <w:abstractNum w:abstractNumId="27" w15:restartNumberingAfterBreak="0">
     <w:nsid w:val="6F6077E1"/>
     <w:multiLevelType w:val="multilevel"/>
     <w:tmpl w:val="0409001D"/>
@@ -25830,7 +25810,7 @@
       </w:pPr>
     </w:lvl>
   </w:abstractNum>
-  <w:abstractNum w:abstractNumId="28">
+  <w:abstractNum w:abstractNumId="28" w15:restartNumberingAfterBreak="0">
     <w:nsid w:val="7BCC229A"/>
     <w:multiLevelType w:val="hybridMultilevel"/>
     <w:tmpl w:val="6D944428"/>
@@ -25943,7 +25923,7 @@
       </w:rPr>
     </w:lvl>
   </w:abstractNum>
-  <w:abstractNum w:abstractNumId="29">
+  <w:abstractNum w:abstractNumId="29" w15:restartNumberingAfterBreak="0">
     <w:nsid w:val="7C3D7582"/>
     <w:multiLevelType w:val="hybridMultilevel"/>
     <w:tmpl w:val="A73064CA"/>
@@ -26153,7 +26133,7 @@
 </file>
 
 <file path=word/styles.xml><?xml version="1.0" encoding="utf-8"?>
-<w:styles xmlns:mc="http://schemas.openxmlformats.org/markup-compatibility/2006" xmlns:r="http://schemas.openxmlformats.org/officeDocument/2006/relationships" xmlns:w="http://schemas.openxmlformats.org/wordprocessingml/2006/main" xmlns:w14="http://schemas.microsoft.com/office/word/2010/wordml" xmlns:w15="http://schemas.microsoft.com/office/word/2012/wordml" mc:Ignorable="w14 w15">
+<w:styles xmlns:mc="http://schemas.openxmlformats.org/markup-compatibility/2006" xmlns:r="http://schemas.openxmlformats.org/officeDocument/2006/relationships" xmlns:w="http://schemas.openxmlformats.org/wordprocessingml/2006/main" xmlns:w14="http://schemas.microsoft.com/office/word/2010/wordml" xmlns:w15="http://schemas.microsoft.com/office/word/2012/wordml" xmlns:w16cex="http://schemas.microsoft.com/office/word/2018/wordml/cex" xmlns:w16cid="http://schemas.microsoft.com/office/word/2016/wordml/cid" xmlns:w16="http://schemas.microsoft.com/office/word/2018/wordml" xmlns:w16sdtdh="http://schemas.microsoft.com/office/word/2020/wordml/sdtdatahash" xmlns:w16se="http://schemas.microsoft.com/office/word/2015/wordml/symex" mc:Ignorable="w14 w15 w16se w16cid w16 w16cex w16sdtdh">
   <w:docDefaults>
     <w:rPrDefault>
       <w:rPr>
@@ -26169,7 +26149,7 @@
       </w:pPr>
     </w:pPrDefault>
   </w:docDefaults>
-  <w:latentStyles w:defLockedState="0" w:defUIPriority="99" w:defSemiHidden="0" w:defUnhideWhenUsed="0" w:defQFormat="0" w:count="371">
+  <w:latentStyles w:defLockedState="0" w:defUIPriority="99" w:defSemiHidden="0" w:defUnhideWhenUsed="0" w:defQFormat="0" w:count="376">
     <w:lsdException w:name="Normal" w:uiPriority="0" w:qFormat="1"/>
     <w:lsdException w:name="heading 1" w:uiPriority="9" w:qFormat="1"/>
     <w:lsdException w:name="heading 2" w:semiHidden="1" w:uiPriority="9" w:unhideWhenUsed="1" w:qFormat="1"/>
@@ -26275,7 +26255,6 @@
     <w:lsdException w:name="HTML Sample" w:semiHidden="1" w:unhideWhenUsed="1"/>
     <w:lsdException w:name="HTML Typewriter" w:semiHidden="1" w:unhideWhenUsed="1"/>
     <w:lsdException w:name="HTML Variable" w:semiHidden="1" w:unhideWhenUsed="1"/>
-    <w:lsdException w:name="Normal Table" w:semiHidden="1" w:unhideWhenUsed="1"/>
     <w:lsdException w:name="annotation subject" w:semiHidden="1" w:unhideWhenUsed="1"/>
     <w:lsdException w:name="No List" w:semiHidden="1" w:unhideWhenUsed="1"/>
     <w:lsdException w:name="Outline List 1" w:semiHidden="1" w:unhideWhenUsed="1"/>
@@ -26318,11 +26297,8 @@
     <w:lsdException w:name="Table Contemporary" w:semiHidden="1" w:unhideWhenUsed="1"/>
     <w:lsdException w:name="Table Elegant" w:semiHidden="1" w:unhideWhenUsed="1"/>
     <w:lsdException w:name="Table Professional" w:semiHidden="1" w:unhideWhenUsed="1"/>
-    <w:lsdException w:name="Table Subtle 1" w:semiHidden="1" w:unhideWhenUsed="1"/>
     <w:lsdException w:name="Table Subtle 2" w:semiHidden="1" w:unhideWhenUsed="1"/>
     <w:lsdException w:name="Table Web 1" w:semiHidden="1" w:unhideWhenUsed="1"/>
-    <w:lsdException w:name="Table Web 2" w:semiHidden="1" w:unhideWhenUsed="1"/>
-    <w:lsdException w:name="Table Web 3" w:semiHidden="1" w:unhideWhenUsed="1"/>
     <w:lsdException w:name="Balloon Text" w:semiHidden="1" w:unhideWhenUsed="1"/>
     <w:lsdException w:name="Table Grid" w:uiPriority="59"/>
     <w:lsdException w:name="Table Theme" w:semiHidden="1" w:unhideWhenUsed="1"/>
@@ -26541,6 +26517,11 @@
     <w:lsdException w:name="List Table 5 Dark Accent 6" w:uiPriority="50"/>
     <w:lsdException w:name="List Table 6 Colorful Accent 6" w:uiPriority="51"/>
     <w:lsdException w:name="List Table 7 Colorful Accent 6" w:uiPriority="52"/>
+    <w:lsdException w:name="Mention" w:semiHidden="1" w:unhideWhenUsed="1"/>
+    <w:lsdException w:name="Smart Hyperlink" w:semiHidden="1" w:unhideWhenUsed="1"/>
+    <w:lsdException w:name="Hashtag" w:semiHidden="1" w:unhideWhenUsed="1"/>
+    <w:lsdException w:name="Unresolved Mention" w:semiHidden="1" w:unhideWhenUsed="1"/>
+    <w:lsdException w:name="Smart Link" w:semiHidden="1" w:unhideWhenUsed="1"/>
   </w:latentStyles>
   <w:style w:type="paragraph" w:default="1" w:styleId="Normal">
     <w:name w:val="Normal"/>
@@ -26816,7 +26797,6 @@
       <w:spacing w:after="0" w:line="240" w:lineRule="auto"/>
     </w:pPr>
     <w:tblPr>
-      <w:tblInd w:w="0" w:type="dxa"/>
       <w:tblBorders>
         <w:top w:val="single" w:sz="4" w:space="0" w:color="auto"/>
         <w:left w:val="single" w:sz="4" w:space="0" w:color="auto"/>
@@ -26825,12 +26805,6 @@
         <w:insideH w:val="single" w:sz="4" w:space="0" w:color="auto"/>
         <w:insideV w:val="single" w:sz="4" w:space="0" w:color="auto"/>
       </w:tblBorders>
-      <w:tblCellMar>
-        <w:top w:w="0" w:type="dxa"/>
-        <w:left w:w="108" w:type="dxa"/>
-        <w:bottom w:w="0" w:type="dxa"/>
-        <w:right w:w="108" w:type="dxa"/>
-      </w:tblCellMar>
     </w:tblPr>
   </w:style>
   <w:style w:type="paragraph" w:styleId="NormalWeb">

</xml_diff>